<commit_message>
Modifiqué la Primera Entrevista y el documento de SRS
</commit_message>
<xml_diff>
--- a/Documentación/Entrevistas/Primer entrevista (doc).docx
+++ b/Documentación/Entrevistas/Primer entrevista (doc).docx
@@ -445,16 +445,136 @@
     <w:p>
       <w:pPr>
         <w:rPr>
+          <w:rFonts w:ascii="Arial" w:hAnsi="Arial" w:cs="Arial"/>
+        </w:rPr>
+      </w:pPr>
+      <w:r>
+        <w:rPr>
           <w:rFonts w:ascii="Arial" w:eastAsia="Arial" w:hAnsi="Arial" w:cs="Arial"/>
           <w:b/>
           <w:bCs/>
           <w:sz w:val="32"/>
           <w:szCs w:val="32"/>
         </w:rPr>
-      </w:pPr>
-    </w:p>
-    <w:p>
-      <w:pPr>
+        <w:t xml:space="preserve">Elaboración </w:t>
+      </w:r>
+    </w:p>
+    <w:p>
+      <w:pPr>
+        <w:rPr>
+          <w:rFonts w:ascii="Arial" w:hAnsi="Arial" w:cs="Arial"/>
+        </w:rPr>
+      </w:pPr>
+      <w:r>
+        <w:rPr>
+          <w:rFonts w:ascii="Arial" w:eastAsia="Arial" w:hAnsi="Arial" w:cs="Arial"/>
+          <w:b/>
+          <w:bCs/>
+        </w:rPr>
+        <w:t>Preparada por</w:t>
+      </w:r>
+      <w:r>
+        <w:rPr>
+          <w:rFonts w:ascii="Arial" w:eastAsia="ArialMT" w:hAnsi="Arial" w:cs="Arial"/>
+        </w:rPr>
+        <w:t>: Servicios Informáticos</w:t>
+      </w:r>
+      <w:r>
+        <w:rPr>
+          <w:rFonts w:ascii="Arial" w:hAnsi="Arial" w:cs="Arial"/>
+        </w:rPr>
+        <w:br/>
+      </w:r>
+      <w:r>
+        <w:rPr>
+          <w:rFonts w:ascii="Arial" w:eastAsia="Arial" w:hAnsi="Arial" w:cs="Arial"/>
+          <w:b/>
+          <w:bCs/>
+        </w:rPr>
+        <w:t>Fecha de preparación:</w:t>
+      </w:r>
+      <w:r>
+        <w:rPr>
+          <w:rFonts w:ascii="Arial" w:eastAsia="ArialMT" w:hAnsi="Arial" w:cs="Arial"/>
+        </w:rPr>
+        <w:t xml:space="preserve"> 18/03/2015</w:t>
+      </w:r>
+      <w:r>
+        <w:rPr>
+          <w:rFonts w:ascii="Arial" w:hAnsi="Arial" w:cs="Arial"/>
+        </w:rPr>
+        <w:t xml:space="preserve"> </w:t>
+      </w:r>
+    </w:p>
+    <w:p>
+      <w:pPr>
+        <w:rPr>
+          <w:rFonts w:ascii="Arial" w:hAnsi="Arial" w:cs="Arial"/>
+        </w:rPr>
+      </w:pPr>
+      <w:r>
+        <w:rPr>
+          <w:rFonts w:ascii="Arial" w:eastAsia="Arial" w:hAnsi="Arial" w:cs="Arial"/>
+          <w:b/>
+          <w:bCs/>
+        </w:rPr>
+        <w:t>Fase en la que se encuentra el proyecto:</w:t>
+      </w:r>
+      <w:r>
+        <w:rPr>
+          <w:rFonts w:ascii="Arial" w:eastAsia="ArialMT" w:hAnsi="Arial" w:cs="Arial"/>
+        </w:rPr>
+        <w:t xml:space="preserve"> </w:t>
+      </w:r>
+      <w:proofErr w:type="spellStart"/>
+      <w:r>
+        <w:rPr>
+          <w:rFonts w:ascii="Arial" w:eastAsia="ArialMT" w:hAnsi="Arial" w:cs="Arial"/>
+        </w:rPr>
+        <w:t>Elicitación</w:t>
+      </w:r>
+      <w:proofErr w:type="spellEnd"/>
+      <w:r>
+        <w:rPr>
+          <w:rFonts w:ascii="Arial" w:eastAsia="ArialMT" w:hAnsi="Arial" w:cs="Arial"/>
+        </w:rPr>
+        <w:t xml:space="preserve"> de Requerimientos</w:t>
+      </w:r>
+    </w:p>
+    <w:p>
+      <w:pPr>
+        <w:rPr>
+          <w:rFonts w:ascii="Arial" w:hAnsi="Arial" w:cs="Arial"/>
+        </w:rPr>
+      </w:pPr>
+      <w:r>
+        <w:rPr>
+          <w:rFonts w:ascii="Arial" w:eastAsia="Arial" w:hAnsi="Arial" w:cs="Arial"/>
+          <w:b/>
+          <w:bCs/>
+        </w:rPr>
+        <w:t xml:space="preserve">Documentos a que se hacen referencias: </w:t>
+      </w:r>
+      <w:r>
+        <w:rPr>
+          <w:rFonts w:ascii="Arial" w:eastAsia="Arial" w:hAnsi="Arial" w:cs="Arial"/>
+        </w:rPr>
+        <w:t>No</w:t>
+      </w:r>
+      <w:r>
+        <w:rPr>
+          <w:rFonts w:ascii="Arial" w:eastAsia="ArialMT" w:hAnsi="Arial" w:cs="Arial"/>
+        </w:rPr>
+        <w:t xml:space="preserve"> aplicable </w:t>
+      </w:r>
+    </w:p>
+    <w:p>
+      <w:pPr>
+        <w:rPr>
+          <w:rFonts w:ascii="Arial" w:hAnsi="Arial" w:cs="Arial"/>
+        </w:rPr>
+      </w:pPr>
+      <w:r>
         <w:rPr>
           <w:rFonts w:ascii="Arial" w:eastAsia="Arial" w:hAnsi="Arial" w:cs="Arial"/>
           <w:b/>
@@ -462,23 +582,17 @@
           <w:sz w:val="32"/>
           <w:szCs w:val="32"/>
         </w:rPr>
-      </w:pPr>
-    </w:p>
-    <w:p>
-      <w:pPr>
-        <w:rPr>
-          <w:rFonts w:ascii="Arial" w:hAnsi="Arial" w:cs="Arial"/>
-        </w:rPr>
-      </w:pPr>
-      <w:r>
-        <w:rPr>
-          <w:rFonts w:ascii="Arial" w:eastAsia="Arial" w:hAnsi="Arial" w:cs="Arial"/>
+        <w:t xml:space="preserve">Detalles </w:t>
+      </w:r>
+      <w:r>
+        <w:rPr>
+          <w:rFonts w:ascii="Arial" w:eastAsia="Verdana" w:hAnsi="Arial" w:cs="Arial"/>
           <w:b/>
           <w:bCs/>
           <w:sz w:val="32"/>
           <w:szCs w:val="32"/>
         </w:rPr>
-        <w:t xml:space="preserve">Elaboración </w:t>
+        <w:t xml:space="preserve">de la entrevista </w:t>
       </w:r>
     </w:p>
     <w:p>
@@ -493,39 +607,42 @@
           <w:b/>
           <w:bCs/>
         </w:rPr>
-        <w:t>Preparada por</w:t>
-      </w:r>
-      <w:r>
-        <w:rPr>
-          <w:rFonts w:ascii="Arial" w:eastAsia="ArialMT" w:hAnsi="Arial" w:cs="Arial"/>
-        </w:rPr>
-        <w:t>: Servicios Informáticos</w:t>
-      </w:r>
-      <w:r>
-        <w:rPr>
-          <w:rFonts w:ascii="Arial" w:hAnsi="Arial" w:cs="Arial"/>
-        </w:rPr>
-        <w:br/>
-      </w:r>
+        <w:t>Lugar de la entrevista</w:t>
+      </w:r>
+      <w:r>
+        <w:rPr>
+          <w:rFonts w:ascii="Arial" w:eastAsia="ArialMT" w:hAnsi="Arial" w:cs="Arial"/>
+        </w:rPr>
+        <w:t xml:space="preserve">: Residencia de los dueños de </w:t>
+      </w:r>
+      <w:proofErr w:type="spellStart"/>
+      <w:r>
+        <w:rPr>
+          <w:rFonts w:ascii="Arial" w:eastAsia="ArialMT" w:hAnsi="Arial" w:cs="Arial"/>
+        </w:rPr>
+        <w:t>Bestnid</w:t>
+      </w:r>
+      <w:proofErr w:type="spellEnd"/>
+    </w:p>
+    <w:p>
+      <w:pPr>
+        <w:rPr>
+          <w:rFonts w:ascii="Arial" w:hAnsi="Arial" w:cs="Arial"/>
+        </w:rPr>
+      </w:pPr>
       <w:r>
         <w:rPr>
           <w:rFonts w:ascii="Arial" w:eastAsia="Arial" w:hAnsi="Arial" w:cs="Arial"/>
           <w:b/>
           <w:bCs/>
         </w:rPr>
-        <w:t>Fecha de preparación:</w:t>
-      </w:r>
-      <w:r>
-        <w:rPr>
-          <w:rFonts w:ascii="Arial" w:eastAsia="ArialMT" w:hAnsi="Arial" w:cs="Arial"/>
-        </w:rPr>
-        <w:t xml:space="preserve"> 18/03/2015</w:t>
-      </w:r>
-      <w:r>
-        <w:rPr>
-          <w:rFonts w:ascii="Arial" w:hAnsi="Arial" w:cs="Arial"/>
-        </w:rPr>
-        <w:t xml:space="preserve"> </w:t>
+        <w:t>Fecha y hora:</w:t>
+      </w:r>
+      <w:r>
+        <w:rPr>
+          <w:rFonts w:ascii="Arial" w:eastAsia="ArialMT" w:hAnsi="Arial" w:cs="Arial"/>
+        </w:rPr>
+        <w:t xml:space="preserve"> 11.05 del día 20/03/2015 </w:t>
       </w:r>
     </w:p>
     <w:p>
@@ -540,54 +657,19 @@
           <w:b/>
           <w:bCs/>
         </w:rPr>
-        <w:t>Fase en la que se encuentra el proyecto:</w:t>
-      </w:r>
-      <w:r>
-        <w:rPr>
-          <w:rFonts w:ascii="Arial" w:eastAsia="ArialMT" w:hAnsi="Arial" w:cs="Arial"/>
-        </w:rPr>
-        <w:t xml:space="preserve"> </w:t>
-      </w:r>
-      <w:proofErr w:type="spellStart"/>
-      <w:r>
-        <w:rPr>
-          <w:rFonts w:ascii="Arial" w:eastAsia="ArialMT" w:hAnsi="Arial" w:cs="Arial"/>
-        </w:rPr>
-        <w:t>Elicitación</w:t>
-      </w:r>
-      <w:proofErr w:type="spellEnd"/>
-      <w:r>
-        <w:rPr>
-          <w:rFonts w:ascii="Arial" w:eastAsia="ArialMT" w:hAnsi="Arial" w:cs="Arial"/>
-        </w:rPr>
-        <w:t xml:space="preserve"> de Requerimientos</w:t>
-      </w:r>
-    </w:p>
-    <w:p>
-      <w:pPr>
-        <w:rPr>
-          <w:rFonts w:ascii="Arial" w:hAnsi="Arial" w:cs="Arial"/>
-        </w:rPr>
-      </w:pPr>
-      <w:r>
-        <w:rPr>
-          <w:rFonts w:ascii="Arial" w:eastAsia="Arial" w:hAnsi="Arial" w:cs="Arial"/>
-          <w:b/>
-          <w:bCs/>
-        </w:rPr>
-        <w:t xml:space="preserve">Documentos a que se hacen referencias: </w:t>
-      </w:r>
-      <w:r>
-        <w:rPr>
-          <w:rFonts w:ascii="Arial" w:eastAsia="Arial" w:hAnsi="Arial" w:cs="Arial"/>
-        </w:rPr>
-        <w:t>No</w:t>
-      </w:r>
-      <w:r>
-        <w:rPr>
-          <w:rFonts w:ascii="Arial" w:eastAsia="ArialMT" w:hAnsi="Arial" w:cs="Arial"/>
-        </w:rPr>
-        <w:t xml:space="preserve"> aplicable </w:t>
+        <w:t xml:space="preserve">Duración: </w:t>
+      </w:r>
+      <w:r>
+        <w:rPr>
+          <w:rFonts w:ascii="Arial" w:eastAsia="Arial" w:hAnsi="Arial" w:cs="Arial"/>
+        </w:rPr>
+        <w:t>11</w:t>
+      </w:r>
+      <w:r>
+        <w:rPr>
+          <w:rFonts w:ascii="Arial" w:eastAsia="ArialMT" w:hAnsi="Arial" w:cs="Arial"/>
+        </w:rPr>
+        <w:t xml:space="preserve"> minutos </w:t>
       </w:r>
     </w:p>
     <w:p>
@@ -604,223 +686,825 @@
           <w:sz w:val="32"/>
           <w:szCs w:val="32"/>
         </w:rPr>
-        <w:t xml:space="preserve">Detalles </w:t>
-      </w:r>
-      <w:r>
-        <w:rPr>
-          <w:rFonts w:ascii="Arial" w:eastAsia="Verdana" w:hAnsi="Arial" w:cs="Arial"/>
+        <w:t xml:space="preserve">Entrevistados </w:t>
+      </w:r>
+    </w:p>
+    <w:p>
+      <w:pPr>
+        <w:rPr>
+          <w:rFonts w:ascii="Arial" w:hAnsi="Arial" w:cs="Arial"/>
+        </w:rPr>
+      </w:pPr>
+      <w:r>
+        <w:rPr>
+          <w:rFonts w:ascii="Arial" w:eastAsia="Arial" w:hAnsi="Arial" w:cs="Arial"/>
+          <w:b/>
+          <w:bCs/>
+        </w:rPr>
+        <w:t>Entrevistados</w:t>
+      </w:r>
+      <w:r>
+        <w:rPr>
+          <w:rFonts w:ascii="Arial" w:eastAsia="ArialMT" w:hAnsi="Arial" w:cs="Arial"/>
+        </w:rPr>
+        <w:t>: Emanuel y Julieta</w:t>
+      </w:r>
+    </w:p>
+    <w:p>
+      <w:pPr>
+        <w:rPr>
+          <w:rFonts w:ascii="Arial" w:hAnsi="Arial" w:cs="Arial"/>
+        </w:rPr>
+      </w:pPr>
+      <w:r>
+        <w:rPr>
+          <w:rFonts w:ascii="Arial" w:eastAsia="Arial" w:hAnsi="Arial" w:cs="Arial"/>
+          <w:b/>
+          <w:bCs/>
+        </w:rPr>
+        <w:t>Cargos:</w:t>
+      </w:r>
+      <w:r>
+        <w:rPr>
+          <w:rFonts w:ascii="Arial" w:eastAsia="ArialMT" w:hAnsi="Arial" w:cs="Arial"/>
+        </w:rPr>
+        <w:t xml:space="preserve"> Dueños del negocio </w:t>
+      </w:r>
+      <w:proofErr w:type="spellStart"/>
+      <w:r>
+        <w:rPr>
+          <w:rFonts w:ascii="Arial" w:eastAsia="ArialMT" w:hAnsi="Arial" w:cs="Arial"/>
+        </w:rPr>
+        <w:t>Bestnid</w:t>
+      </w:r>
+      <w:proofErr w:type="spellEnd"/>
+    </w:p>
+    <w:p>
+      <w:pPr>
+        <w:rPr>
+          <w:rFonts w:ascii="Arial" w:hAnsi="Arial" w:cs="Arial"/>
+        </w:rPr>
+      </w:pPr>
+      <w:r>
+        <w:rPr>
+          <w:rFonts w:ascii="Arial" w:eastAsia="Arial" w:hAnsi="Arial" w:cs="Arial"/>
+          <w:b/>
+          <w:bCs/>
+        </w:rPr>
+        <w:t xml:space="preserve">Objetivo a lograr: </w:t>
+      </w:r>
+      <w:r>
+        <w:rPr>
+          <w:rFonts w:ascii="Arial" w:eastAsia="ArialMT" w:hAnsi="Arial" w:cs="Arial"/>
+        </w:rPr>
+        <w:t xml:space="preserve">Conocer el manejo actual del negocio. </w:t>
+      </w:r>
+    </w:p>
+    <w:p>
+      <w:pPr>
+        <w:rPr>
+          <w:rFonts w:ascii="Arial" w:hAnsi="Arial" w:cs="Arial"/>
+        </w:rPr>
+      </w:pPr>
+    </w:p>
+    <w:p>
+      <w:pPr>
+        <w:rPr>
+          <w:rFonts w:ascii="Arial" w:hAnsi="Arial" w:cs="Arial"/>
+        </w:rPr>
+      </w:pPr>
+      <w:r>
+        <w:rPr>
+          <w:rFonts w:ascii="Arial" w:eastAsia="ArialMT" w:hAnsi="Arial" w:cs="Arial"/>
           <w:b/>
           <w:bCs/>
           <w:sz w:val="32"/>
           <w:szCs w:val="32"/>
         </w:rPr>
-        <w:t xml:space="preserve">de la entrevista </w:t>
-      </w:r>
-    </w:p>
-    <w:p>
-      <w:pPr>
-        <w:rPr>
-          <w:rFonts w:ascii="Arial" w:hAnsi="Arial" w:cs="Arial"/>
-        </w:rPr>
-      </w:pPr>
-      <w:r>
-        <w:rPr>
-          <w:rFonts w:ascii="Arial" w:eastAsia="Arial" w:hAnsi="Arial" w:cs="Arial"/>
-          <w:b/>
-          <w:bCs/>
-        </w:rPr>
-        <w:t>Lugar de la entrevista</w:t>
-      </w:r>
-      <w:r>
-        <w:rPr>
-          <w:rFonts w:ascii="Arial" w:eastAsia="ArialMT" w:hAnsi="Arial" w:cs="Arial"/>
-        </w:rPr>
-        <w:t xml:space="preserve">: Residencia de los dueños de </w:t>
+        <w:t>Cuerpo</w:t>
+      </w:r>
+    </w:p>
+    <w:p>
+      <w:pPr>
+        <w:rPr>
+          <w:rFonts w:ascii="Arial" w:hAnsi="Arial" w:cs="Arial"/>
+        </w:rPr>
+      </w:pPr>
+      <w:r>
+        <w:rPr>
+          <w:rFonts w:ascii="Arial" w:eastAsia="Trebuchet MS" w:hAnsi="Arial" w:cs="Arial"/>
+          <w:b/>
+        </w:rPr>
+        <w:t>1</w:t>
+      </w:r>
+      <w:r>
+        <w:rPr>
+          <w:rFonts w:ascii="Arial" w:eastAsia="Trebuchet MS" w:hAnsi="Arial" w:cs="Arial"/>
+        </w:rPr>
+        <w:t>.</w:t>
+      </w:r>
+      <w:r>
+        <w:rPr>
+          <w:rFonts w:ascii="Arial" w:eastAsia="Trebuchet MS" w:hAnsi="Arial" w:cs="Arial"/>
+        </w:rPr>
+        <w:t xml:space="preserve"> </w:t>
+      </w:r>
+      <w:r>
+        <w:rPr>
+          <w:rFonts w:ascii="Arial" w:eastAsia="Trebuchet MS" w:hAnsi="Arial" w:cs="Arial"/>
+        </w:rPr>
+        <w:t>¿Cómo administran el negocio de subastas?</w:t>
+      </w:r>
+    </w:p>
+    <w:p>
+      <w:pPr>
+        <w:rPr>
+          <w:rFonts w:ascii="Arial" w:hAnsi="Arial" w:cs="Arial"/>
+        </w:rPr>
+      </w:pPr>
+      <w:r>
+        <w:rPr>
+          <w:rFonts w:ascii="Arial" w:eastAsia="Trebuchet MS" w:hAnsi="Arial" w:cs="Arial"/>
+        </w:rPr>
+        <w:t xml:space="preserve">Julieta: </w:t>
+      </w:r>
+      <w:r>
+        <w:rPr>
+          <w:rFonts w:ascii="Arial" w:eastAsia="Trebuchet MS" w:hAnsi="Arial" w:cs="Arial"/>
+          <w:i/>
+          <w:iCs/>
+        </w:rPr>
+        <w:t xml:space="preserve">Tenemos un local, viene la gente, realiza la subasta y nosotros guardamos en una planilla de </w:t>
       </w:r>
       <w:proofErr w:type="spellStart"/>
       <w:r>
         <w:rPr>
-          <w:rFonts w:ascii="Arial" w:eastAsia="ArialMT" w:hAnsi="Arial" w:cs="Arial"/>
-        </w:rPr>
-        <w:t>Bestnid</w:t>
+          <w:rFonts w:ascii="Arial" w:eastAsia="Trebuchet MS" w:hAnsi="Arial" w:cs="Arial"/>
+          <w:i/>
+          <w:iCs/>
+        </w:rPr>
+        <w:t>excel</w:t>
       </w:r>
       <w:proofErr w:type="spellEnd"/>
-    </w:p>
-    <w:p>
-      <w:pPr>
-        <w:rPr>
-          <w:rFonts w:ascii="Arial" w:hAnsi="Arial" w:cs="Arial"/>
-        </w:rPr>
-      </w:pPr>
-      <w:r>
-        <w:rPr>
-          <w:rFonts w:ascii="Arial" w:eastAsia="Arial" w:hAnsi="Arial" w:cs="Arial"/>
-          <w:b/>
-          <w:bCs/>
-        </w:rPr>
-        <w:t>Fecha y hora:</w:t>
-      </w:r>
-      <w:r>
-        <w:rPr>
-          <w:rFonts w:ascii="Arial" w:eastAsia="ArialMT" w:hAnsi="Arial" w:cs="Arial"/>
-        </w:rPr>
-        <w:t xml:space="preserve"> 11.05 del día 20/03/2015 </w:t>
-      </w:r>
-    </w:p>
-    <w:p>
-      <w:pPr>
-        <w:rPr>
-          <w:rFonts w:ascii="Arial" w:hAnsi="Arial" w:cs="Arial"/>
-        </w:rPr>
-      </w:pPr>
-      <w:r>
-        <w:rPr>
-          <w:rFonts w:ascii="Arial" w:eastAsia="Arial" w:hAnsi="Arial" w:cs="Arial"/>
-          <w:b/>
-          <w:bCs/>
-        </w:rPr>
-        <w:t xml:space="preserve">Duración: </w:t>
-      </w:r>
-      <w:r>
-        <w:rPr>
-          <w:rFonts w:ascii="Arial" w:eastAsia="Arial" w:hAnsi="Arial" w:cs="Arial"/>
+      <w:r>
+        <w:rPr>
+          <w:rFonts w:ascii="Arial" w:eastAsia="Trebuchet MS" w:hAnsi="Arial" w:cs="Arial"/>
+          <w:i/>
+          <w:iCs/>
+        </w:rPr>
+        <w:t xml:space="preserve"> toda la información, la cual podemos brindárselas para que vean como nos manejamos.</w:t>
+      </w:r>
+    </w:p>
+    <w:p>
+      <w:pPr>
+        <w:rPr>
+          <w:rFonts w:ascii="Arial" w:hAnsi="Arial" w:cs="Arial"/>
+        </w:rPr>
+      </w:pPr>
+      <w:r>
+        <w:rPr>
+          <w:rFonts w:ascii="Arial" w:eastAsia="Trebuchet MS" w:hAnsi="Arial" w:cs="Arial"/>
+          <w:b/>
+        </w:rPr>
+        <w:t>2</w:t>
+      </w:r>
+      <w:r>
+        <w:rPr>
+          <w:rFonts w:ascii="Arial" w:eastAsia="Trebuchet MS" w:hAnsi="Arial" w:cs="Arial"/>
+        </w:rPr>
+        <w:t>.</w:t>
+      </w:r>
+      <w:r>
+        <w:rPr>
+          <w:rFonts w:ascii="Arial" w:eastAsia="Trebuchet MS" w:hAnsi="Arial" w:cs="Arial"/>
+        </w:rPr>
+        <w:t xml:space="preserve"> </w:t>
+      </w:r>
+      <w:r>
+        <w:rPr>
+          <w:rFonts w:ascii="Arial" w:eastAsia="Trebuchet MS" w:hAnsi="Arial" w:cs="Arial"/>
+        </w:rPr>
+        <w:t>¿Cuentan con empleados en el negocio?</w:t>
+      </w:r>
+    </w:p>
+    <w:p>
+      <w:pPr>
+        <w:rPr>
+          <w:rFonts w:ascii="Arial" w:hAnsi="Arial" w:cs="Arial"/>
+        </w:rPr>
+      </w:pPr>
+      <w:r>
+        <w:rPr>
+          <w:rFonts w:ascii="Arial" w:eastAsia="Trebuchet MS" w:hAnsi="Arial" w:cs="Arial"/>
+        </w:rPr>
+        <w:t xml:space="preserve">Emanuel: </w:t>
+      </w:r>
+      <w:r>
+        <w:rPr>
+          <w:rFonts w:ascii="Arial" w:eastAsia="Trebuchet MS" w:hAnsi="Arial" w:cs="Arial"/>
+          <w:i/>
+          <w:iCs/>
+        </w:rPr>
+        <w:t>No.</w:t>
+      </w:r>
+    </w:p>
+    <w:p>
+      <w:pPr>
+        <w:rPr>
+          <w:rFonts w:ascii="Arial" w:hAnsi="Arial" w:cs="Arial"/>
+        </w:rPr>
+      </w:pPr>
+      <w:r>
+        <w:rPr>
+          <w:rFonts w:ascii="Arial" w:eastAsia="Arial" w:hAnsi="Arial" w:cs="Arial"/>
+          <w:b/>
+        </w:rPr>
+        <w:t>3</w:t>
+      </w:r>
+      <w:r>
+        <w:rPr>
+          <w:rFonts w:ascii="Arial" w:eastAsia="Arial" w:hAnsi="Arial" w:cs="Arial"/>
+        </w:rPr>
+        <w:t>.</w:t>
+      </w:r>
+      <w:r>
+        <w:rPr>
+          <w:rFonts w:ascii="Arial" w:eastAsia="Arial" w:hAnsi="Arial" w:cs="Arial"/>
+        </w:rPr>
+        <w:t xml:space="preserve"> </w:t>
+      </w:r>
+      <w:r>
+        <w:rPr>
+          <w:rFonts w:ascii="Arial" w:eastAsia="Arial" w:hAnsi="Arial" w:cs="Arial"/>
+        </w:rPr>
+        <w:t>¿Donde se realizan las subastas?</w:t>
+      </w:r>
+    </w:p>
+    <w:p>
+      <w:pPr>
+        <w:rPr>
+          <w:rFonts w:ascii="Arial" w:hAnsi="Arial" w:cs="Arial"/>
+        </w:rPr>
+      </w:pPr>
+      <w:r>
+        <w:rPr>
+          <w:rFonts w:ascii="Arial" w:eastAsia="Arial" w:hAnsi="Arial" w:cs="Arial"/>
+        </w:rPr>
+        <w:t>Emanuel:</w:t>
+      </w:r>
+      <w:r>
+        <w:rPr>
+          <w:rFonts w:ascii="Arial" w:eastAsia="Arial" w:hAnsi="Arial" w:cs="Arial"/>
+          <w:i/>
+          <w:iCs/>
+        </w:rPr>
+        <w:t xml:space="preserve"> En el local.</w:t>
+      </w:r>
+    </w:p>
+    <w:p>
+      <w:pPr>
+        <w:rPr>
+          <w:rFonts w:ascii="Arial" w:hAnsi="Arial" w:cs="Arial"/>
+        </w:rPr>
+      </w:pPr>
+      <w:r>
+        <w:rPr>
+          <w:rFonts w:ascii="Arial" w:eastAsia="Trebuchet MS" w:hAnsi="Arial" w:cs="Arial"/>
+          <w:b/>
+        </w:rPr>
+        <w:t>4</w:t>
+      </w:r>
+      <w:r>
+        <w:rPr>
+          <w:rFonts w:ascii="Arial" w:eastAsia="Trebuchet MS" w:hAnsi="Arial" w:cs="Arial"/>
+        </w:rPr>
+        <w:t>.</w:t>
+      </w:r>
+      <w:r>
+        <w:rPr>
+          <w:rFonts w:ascii="Arial" w:eastAsia="Trebuchet MS" w:hAnsi="Arial" w:cs="Arial"/>
+        </w:rPr>
+        <w:t xml:space="preserve"> </w:t>
+      </w:r>
+      <w:r>
+        <w:rPr>
+          <w:rFonts w:ascii="Arial" w:eastAsia="Trebuchet MS" w:hAnsi="Arial" w:cs="Arial"/>
+        </w:rPr>
+        <w:t>¿</w:t>
+      </w:r>
+      <w:r>
+        <w:rPr>
+          <w:rFonts w:ascii="Arial" w:eastAsia="Trebuchet MS" w:hAnsi="Arial" w:cs="Arial"/>
+        </w:rPr>
+        <w:t>Cuánto</w:t>
+      </w:r>
+      <w:r>
+        <w:rPr>
+          <w:rFonts w:ascii="Arial" w:eastAsia="Trebuchet MS" w:hAnsi="Arial" w:cs="Arial"/>
+        </w:rPr>
+        <w:t xml:space="preserve"> dura cada remate?</w:t>
+      </w:r>
+    </w:p>
+    <w:p>
+      <w:pPr>
+        <w:rPr>
+          <w:rFonts w:ascii="Arial" w:hAnsi="Arial" w:cs="Arial"/>
+        </w:rPr>
+      </w:pPr>
+      <w:r>
+        <w:rPr>
+          <w:rFonts w:ascii="Arial" w:eastAsia="Trebuchet MS" w:hAnsi="Arial" w:cs="Arial"/>
+        </w:rPr>
+        <w:t>Emanuel:</w:t>
+      </w:r>
+      <w:r>
+        <w:rPr>
+          <w:rFonts w:ascii="Arial" w:eastAsia="Trebuchet MS" w:hAnsi="Arial" w:cs="Arial"/>
+          <w:i/>
+          <w:iCs/>
+        </w:rPr>
+        <w:t xml:space="preserve"> Depende, no tiene una duración prefijada.</w:t>
+      </w:r>
+    </w:p>
+    <w:p>
+      <w:pPr>
+        <w:rPr>
+          <w:rFonts w:ascii="Arial" w:hAnsi="Arial" w:cs="Arial"/>
+        </w:rPr>
+      </w:pPr>
+      <w:r>
+        <w:rPr>
+          <w:rFonts w:ascii="Arial" w:eastAsia="Arial" w:hAnsi="Arial" w:cs="Arial"/>
+          <w:b/>
+        </w:rPr>
+        <w:t>5</w:t>
+      </w:r>
+      <w:r>
+        <w:rPr>
+          <w:rFonts w:ascii="Arial" w:eastAsia="Arial" w:hAnsi="Arial" w:cs="Arial"/>
+        </w:rPr>
+        <w:t>.</w:t>
+      </w:r>
+      <w:r>
+        <w:rPr>
+          <w:rFonts w:ascii="Arial" w:eastAsia="Arial" w:hAnsi="Arial" w:cs="Arial"/>
+        </w:rPr>
+        <w:t xml:space="preserve"> </w:t>
+      </w:r>
+      <w:r>
+        <w:rPr>
+          <w:rFonts w:ascii="Arial" w:eastAsia="Arial" w:hAnsi="Arial" w:cs="Arial"/>
+        </w:rPr>
+        <w:t>¿</w:t>
+      </w:r>
+      <w:r>
+        <w:rPr>
+          <w:rFonts w:ascii="Arial" w:eastAsia="Arial" w:hAnsi="Arial" w:cs="Arial"/>
+        </w:rPr>
+        <w:t>Cuántos</w:t>
+      </w:r>
+      <w:r>
+        <w:rPr>
+          <w:rFonts w:ascii="Arial" w:eastAsia="Arial" w:hAnsi="Arial" w:cs="Arial"/>
+        </w:rPr>
+        <w:t xml:space="preserve"> productos se subastan por remate?</w:t>
+      </w:r>
+    </w:p>
+    <w:p>
+      <w:pPr>
+        <w:rPr>
+          <w:rFonts w:ascii="Arial" w:hAnsi="Arial" w:cs="Arial"/>
+        </w:rPr>
+      </w:pPr>
+      <w:r>
+        <w:rPr>
+          <w:rFonts w:ascii="Arial" w:eastAsia="Arial" w:hAnsi="Arial" w:cs="Arial"/>
+        </w:rPr>
+        <w:t xml:space="preserve">Emanuel: </w:t>
+      </w:r>
+      <w:r>
+        <w:rPr>
+          <w:rFonts w:ascii="Arial" w:eastAsia="Arial" w:hAnsi="Arial" w:cs="Arial"/>
+          <w:i/>
+          <w:iCs/>
+        </w:rPr>
+        <w:t>Por subasta un solo producto.</w:t>
+      </w:r>
+    </w:p>
+    <w:p>
+      <w:pPr>
+        <w:rPr>
+          <w:rFonts w:ascii="Arial" w:hAnsi="Arial" w:cs="Arial"/>
+        </w:rPr>
+      </w:pPr>
+      <w:r>
+        <w:rPr>
+          <w:rFonts w:ascii="Arial" w:eastAsia="Arial" w:hAnsi="Arial" w:cs="Arial"/>
+        </w:rPr>
+        <w:t xml:space="preserve">Julieta: </w:t>
+      </w:r>
+      <w:r>
+        <w:rPr>
+          <w:rFonts w:ascii="Arial" w:eastAsia="Arial" w:hAnsi="Arial" w:cs="Arial"/>
+          <w:i/>
+          <w:iCs/>
+        </w:rPr>
+        <w:t>Por día puede haber varios.</w:t>
+      </w:r>
+    </w:p>
+    <w:p>
+      <w:pPr>
+        <w:rPr>
+          <w:rFonts w:ascii="Arial" w:hAnsi="Arial" w:cs="Arial"/>
+        </w:rPr>
+      </w:pPr>
+      <w:r>
+        <w:rPr>
+          <w:rFonts w:ascii="Arial" w:eastAsia="Trebuchet MS" w:hAnsi="Arial" w:cs="Arial"/>
+          <w:b/>
+        </w:rPr>
+        <w:t>6</w:t>
+      </w:r>
+      <w:r>
+        <w:rPr>
+          <w:rFonts w:ascii="Arial" w:eastAsia="Trebuchet MS" w:hAnsi="Arial" w:cs="Arial"/>
+        </w:rPr>
+        <w:t>.</w:t>
+      </w:r>
+      <w:r>
+        <w:rPr>
+          <w:rFonts w:ascii="Arial" w:eastAsia="Trebuchet MS" w:hAnsi="Arial" w:cs="Arial"/>
+        </w:rPr>
+        <w:t xml:space="preserve"> </w:t>
+      </w:r>
+      <w:r>
+        <w:rPr>
+          <w:rFonts w:ascii="Arial" w:eastAsia="Trebuchet MS" w:hAnsi="Arial" w:cs="Arial"/>
+        </w:rPr>
+        <w:t>¿Cómo se manejan actualmente con los Clientes?</w:t>
+      </w:r>
+    </w:p>
+    <w:p>
+      <w:pPr>
+        <w:rPr>
+          <w:rFonts w:ascii="Arial" w:hAnsi="Arial" w:cs="Arial"/>
+        </w:rPr>
+      </w:pPr>
+      <w:r>
+        <w:rPr>
+          <w:rFonts w:ascii="Arial" w:eastAsia="Trebuchet MS" w:hAnsi="Arial" w:cs="Arial"/>
+        </w:rPr>
+        <w:t xml:space="preserve">Emanuel: </w:t>
+      </w:r>
+      <w:r>
+        <w:rPr>
+          <w:rFonts w:ascii="Arial" w:eastAsia="Trebuchet MS" w:hAnsi="Arial" w:cs="Arial"/>
+          <w:i/>
+          <w:iCs/>
+        </w:rPr>
+        <w:t xml:space="preserve">Hasta ahora tenemos el </w:t>
+      </w:r>
+      <w:proofErr w:type="spellStart"/>
+      <w:r>
+        <w:rPr>
+          <w:rFonts w:ascii="Arial" w:eastAsia="Trebuchet MS" w:hAnsi="Arial" w:cs="Arial"/>
+          <w:i/>
+          <w:iCs/>
+        </w:rPr>
+        <w:t>excel</w:t>
+      </w:r>
+      <w:proofErr w:type="spellEnd"/>
+      <w:r>
+        <w:rPr>
+          <w:rFonts w:ascii="Arial" w:eastAsia="Trebuchet MS" w:hAnsi="Arial" w:cs="Arial"/>
+          <w:i/>
+          <w:iCs/>
+        </w:rPr>
+        <w:t xml:space="preserve"> que dijo Julieta, </w:t>
+      </w:r>
+      <w:r>
+        <w:rPr>
+          <w:rFonts w:ascii="Arial" w:eastAsia="Trebuchet MS" w:hAnsi="Arial" w:cs="Arial"/>
+          <w:i/>
+          <w:iCs/>
+        </w:rPr>
+        <w:t>que nosotros vamos a proporcionarles. V</w:t>
+      </w:r>
+      <w:r>
+        <w:rPr>
+          <w:rFonts w:ascii="Arial" w:eastAsia="Trebuchet MS" w:hAnsi="Arial" w:cs="Arial"/>
+          <w:i/>
+          <w:iCs/>
+        </w:rPr>
+        <w:t xml:space="preserve">amos anotando ahí los clientes, vienen al local, subastan un producto y se empiezan a hacer ofertas pero todo dentro del local. </w:t>
+      </w:r>
+      <w:r>
+        <w:rPr>
+          <w:rFonts w:ascii="Arial" w:eastAsia="Trebuchet MS" w:hAnsi="Arial" w:cs="Arial"/>
+          <w:i/>
+          <w:iCs/>
+        </w:rPr>
+        <w:t>Pasa</w:t>
+      </w:r>
+      <w:r>
+        <w:rPr>
+          <w:rFonts w:ascii="Arial" w:eastAsia="Trebuchet MS" w:hAnsi="Arial" w:cs="Arial"/>
+          <w:i/>
+          <w:iCs/>
+        </w:rPr>
+        <w:t xml:space="preserve"> que eso creció mucho y </w:t>
+      </w:r>
+      <w:r>
+        <w:rPr>
+          <w:rFonts w:ascii="Arial" w:eastAsia="Trebuchet MS" w:hAnsi="Arial" w:cs="Arial"/>
+          <w:i/>
+          <w:iCs/>
+        </w:rPr>
+        <w:lastRenderedPageBreak/>
+        <w:t>tenemos casi 270 clientes, entonces queremos automatizar esto. Queremos que sea a través de Internet.</w:t>
+      </w:r>
+      <w:r>
+        <w:rPr>
+          <w:rFonts w:ascii="Arial" w:eastAsia="Trebuchet MS" w:hAnsi="Arial" w:cs="Arial"/>
+          <w:i/>
+          <w:iCs/>
+        </w:rPr>
+        <w:t xml:space="preserve"> </w:t>
+      </w:r>
+    </w:p>
+    <w:p>
+      <w:pPr>
+        <w:rPr>
+          <w:rFonts w:ascii="Arial" w:hAnsi="Arial" w:cs="Arial"/>
+        </w:rPr>
+      </w:pPr>
+      <w:r>
+        <w:rPr>
+          <w:rFonts w:ascii="Arial" w:eastAsia="Trebuchet MS" w:hAnsi="Arial" w:cs="Arial"/>
+          <w:b/>
+        </w:rPr>
+        <w:t>7</w:t>
+      </w:r>
+      <w:r>
+        <w:rPr>
+          <w:rFonts w:ascii="Arial" w:eastAsia="Trebuchet MS" w:hAnsi="Arial" w:cs="Arial"/>
+        </w:rPr>
+        <w:t>.</w:t>
+      </w:r>
+      <w:r>
+        <w:rPr>
+          <w:rFonts w:ascii="Arial" w:eastAsia="Trebuchet MS" w:hAnsi="Arial" w:cs="Arial"/>
+        </w:rPr>
+        <w:t xml:space="preserve"> </w:t>
+      </w:r>
+      <w:r>
+        <w:rPr>
+          <w:rFonts w:ascii="Arial" w:eastAsia="Trebuchet MS" w:hAnsi="Arial" w:cs="Arial"/>
+        </w:rPr>
+        <w:t>¿Llevan un registro de sus clientes/postores?</w:t>
+      </w:r>
+    </w:p>
+    <w:p>
+      <w:pPr>
+        <w:rPr>
+          <w:rFonts w:ascii="Arial" w:hAnsi="Arial" w:cs="Arial"/>
+        </w:rPr>
+      </w:pPr>
+      <w:r>
+        <w:rPr>
+          <w:rFonts w:ascii="Arial" w:eastAsia="Trebuchet MS" w:hAnsi="Arial" w:cs="Arial"/>
+        </w:rPr>
+        <w:t xml:space="preserve">Julieta: </w:t>
+      </w:r>
+      <w:r>
+        <w:rPr>
+          <w:rFonts w:ascii="Arial" w:eastAsia="Trebuchet MS" w:hAnsi="Arial" w:cs="Arial"/>
+          <w:i/>
+          <w:iCs/>
+        </w:rPr>
+        <w:t>Si la plantilla de E</w:t>
+      </w:r>
+      <w:r>
+        <w:rPr>
+          <w:rFonts w:ascii="Arial" w:eastAsia="Trebuchet MS" w:hAnsi="Arial" w:cs="Arial"/>
+          <w:i/>
+          <w:iCs/>
+        </w:rPr>
+        <w:t>xcel.</w:t>
+      </w:r>
+    </w:p>
+    <w:p>
+      <w:pPr>
+        <w:rPr>
+          <w:rFonts w:ascii="Arial" w:hAnsi="Arial" w:cs="Arial"/>
+        </w:rPr>
+      </w:pPr>
+      <w:r>
+        <w:rPr>
+          <w:rFonts w:ascii="Arial" w:eastAsia="Trebuchet MS" w:hAnsi="Arial" w:cs="Arial"/>
+          <w:b/>
+        </w:rPr>
+        <w:t>8</w:t>
+      </w:r>
+      <w:r>
+        <w:rPr>
+          <w:rFonts w:ascii="Arial" w:eastAsia="Trebuchet MS" w:hAnsi="Arial" w:cs="Arial"/>
+        </w:rPr>
+        <w:t>.</w:t>
+      </w:r>
+      <w:r>
+        <w:rPr>
+          <w:rFonts w:ascii="Arial" w:eastAsia="Trebuchet MS" w:hAnsi="Arial" w:cs="Arial"/>
+        </w:rPr>
+        <w:t xml:space="preserve"> </w:t>
+      </w:r>
+      <w:r>
+        <w:rPr>
+          <w:rFonts w:ascii="Arial" w:eastAsia="Trebuchet MS" w:hAnsi="Arial" w:cs="Arial"/>
+        </w:rPr>
+        <w:t>¿</w:t>
+      </w:r>
+      <w:r>
+        <w:rPr>
+          <w:rFonts w:ascii="Arial" w:eastAsia="Trebuchet MS" w:hAnsi="Arial" w:cs="Arial"/>
+        </w:rPr>
+        <w:t>Cómo</w:t>
+      </w:r>
+      <w:r>
+        <w:rPr>
+          <w:rFonts w:ascii="Arial" w:eastAsia="Trebuchet MS" w:hAnsi="Arial" w:cs="Arial"/>
+        </w:rPr>
+        <w:t xml:space="preserve"> se consiguen los productos subastados?</w:t>
+      </w:r>
+    </w:p>
+    <w:p>
+      <w:pPr>
+        <w:rPr>
+          <w:rFonts w:ascii="Arial" w:hAnsi="Arial" w:cs="Arial"/>
+        </w:rPr>
+      </w:pPr>
+      <w:r>
+        <w:rPr>
+          <w:rFonts w:ascii="Arial" w:eastAsia="Trebuchet MS" w:hAnsi="Arial" w:cs="Arial"/>
+        </w:rPr>
+        <w:t xml:space="preserve">Emanuel: </w:t>
+      </w:r>
+      <w:r>
+        <w:rPr>
+          <w:rFonts w:ascii="Arial" w:eastAsia="Trebuchet MS" w:hAnsi="Arial" w:cs="Arial"/>
+          <w:i/>
+          <w:iCs/>
+        </w:rPr>
+        <w:t>El cliente los trae.</w:t>
+      </w:r>
+    </w:p>
+    <w:p>
+      <w:pPr>
+        <w:rPr>
+          <w:rFonts w:ascii="Arial" w:hAnsi="Arial" w:cs="Arial"/>
+        </w:rPr>
+      </w:pPr>
+      <w:r>
+        <w:rPr>
+          <w:rFonts w:ascii="Arial" w:eastAsia="Trebuchet MS" w:hAnsi="Arial" w:cs="Arial"/>
+          <w:b/>
+        </w:rPr>
+        <w:t>9</w:t>
+      </w:r>
+      <w:r>
+        <w:rPr>
+          <w:rFonts w:ascii="Arial" w:eastAsia="Trebuchet MS" w:hAnsi="Arial" w:cs="Arial"/>
+        </w:rPr>
+        <w:t>.</w:t>
+      </w:r>
+      <w:r>
+        <w:rPr>
+          <w:rFonts w:ascii="Arial" w:eastAsia="Trebuchet MS" w:hAnsi="Arial" w:cs="Arial"/>
+        </w:rPr>
+        <w:t xml:space="preserve"> </w:t>
+      </w:r>
+      <w:r>
+        <w:rPr>
+          <w:rFonts w:ascii="Arial" w:eastAsia="Trebuchet MS" w:hAnsi="Arial" w:cs="Arial"/>
+        </w:rPr>
+        <w:t>¿</w:t>
+      </w:r>
+      <w:r>
+        <w:rPr>
+          <w:rFonts w:ascii="Arial" w:eastAsia="Trebuchet MS" w:hAnsi="Arial" w:cs="Arial"/>
+        </w:rPr>
+        <w:t>Qué</w:t>
+      </w:r>
+      <w:r>
+        <w:rPr>
+          <w:rFonts w:ascii="Arial" w:eastAsia="Trebuchet MS" w:hAnsi="Arial" w:cs="Arial"/>
+        </w:rPr>
+        <w:t xml:space="preserve"> medios de pago utilizan?</w:t>
+      </w:r>
+    </w:p>
+    <w:p>
+      <w:pPr>
+        <w:rPr>
+          <w:rFonts w:ascii="Arial" w:hAnsi="Arial" w:cs="Arial"/>
+        </w:rPr>
+      </w:pPr>
+      <w:r>
+        <w:rPr>
+          <w:rFonts w:ascii="Arial" w:eastAsia="Trebuchet MS" w:hAnsi="Arial" w:cs="Arial"/>
+        </w:rPr>
+        <w:t xml:space="preserve">Emanuel: </w:t>
+      </w:r>
+      <w:r>
+        <w:rPr>
+          <w:rFonts w:ascii="Arial" w:eastAsia="Trebuchet MS" w:hAnsi="Arial" w:cs="Arial"/>
+          <w:i/>
+          <w:iCs/>
+        </w:rPr>
+        <w:t>Hoy nosotros no nos metemos con lo que tiene que ver con los medios de pago, pero lo que queremos hacer es si a partir de la utilización del sistema es que sea por tarjeta de crédito, por internet.</w:t>
+      </w:r>
+    </w:p>
+    <w:p>
+      <w:pPr>
+        <w:rPr>
+          <w:rFonts w:ascii="Arial" w:hAnsi="Arial" w:cs="Arial"/>
+        </w:rPr>
+      </w:pPr>
+      <w:r>
+        <w:rPr>
+          <w:rFonts w:ascii="Arial" w:eastAsia="Trebuchet MS" w:hAnsi="Arial" w:cs="Arial"/>
+          <w:b/>
+        </w:rPr>
+        <w:t>10</w:t>
+      </w:r>
+      <w:r>
+        <w:rPr>
+          <w:rFonts w:ascii="Arial" w:eastAsia="Trebuchet MS" w:hAnsi="Arial" w:cs="Arial"/>
+        </w:rPr>
+        <w:t>.</w:t>
+      </w:r>
+      <w:r>
+        <w:rPr>
+          <w:rFonts w:ascii="Arial" w:eastAsia="Trebuchet MS" w:hAnsi="Arial" w:cs="Arial"/>
+        </w:rPr>
+        <w:t xml:space="preserve"> </w:t>
+      </w:r>
+      <w:r>
+        <w:rPr>
+          <w:rFonts w:ascii="Arial" w:eastAsia="Trebuchet MS" w:hAnsi="Arial" w:cs="Arial"/>
+        </w:rPr>
+        <w:t xml:space="preserve">¿Lleva a cabo el registro de </w:t>
+      </w:r>
+      <w:proofErr w:type="gramStart"/>
+      <w:r>
+        <w:rPr>
+          <w:rFonts w:ascii="Arial" w:eastAsia="Trebuchet MS" w:hAnsi="Arial" w:cs="Arial"/>
+        </w:rPr>
+        <w:t>las</w:t>
+      </w:r>
+      <w:proofErr w:type="gramEnd"/>
+      <w:r>
+        <w:rPr>
+          <w:rFonts w:ascii="Arial" w:eastAsia="Trebuchet MS" w:hAnsi="Arial" w:cs="Arial"/>
+        </w:rPr>
+        <w:t xml:space="preserve"> productos rematados?</w:t>
+      </w:r>
+    </w:p>
+    <w:p>
+      <w:pPr>
+        <w:rPr>
+          <w:rFonts w:ascii="Arial" w:hAnsi="Arial" w:cs="Arial"/>
+        </w:rPr>
+      </w:pPr>
+      <w:r>
+        <w:rPr>
+          <w:rFonts w:ascii="Arial" w:eastAsia="Trebuchet MS" w:hAnsi="Arial" w:cs="Arial"/>
+        </w:rPr>
+        <w:t>Emanuel:</w:t>
+      </w:r>
+      <w:r>
+        <w:rPr>
+          <w:rFonts w:ascii="Arial" w:eastAsia="Trebuchet MS" w:hAnsi="Arial" w:cs="Arial"/>
+          <w:i/>
+          <w:iCs/>
+        </w:rPr>
+        <w:t xml:space="preserve"> Si, hoy están en la planilla, pero nos gustaría también que en el sistema eso quede.</w:t>
+      </w:r>
+    </w:p>
+    <w:p>
+      <w:pPr>
+        <w:rPr>
+          <w:rFonts w:ascii="Arial" w:hAnsi="Arial" w:cs="Arial"/>
+        </w:rPr>
+      </w:pPr>
+      <w:r>
+        <w:rPr>
+          <w:rFonts w:ascii="Arial" w:eastAsia="Trebuchet MS" w:hAnsi="Arial" w:cs="Arial"/>
+          <w:b/>
         </w:rPr>
         <w:t>11</w:t>
       </w:r>
       <w:r>
         <w:rPr>
-          <w:rFonts w:ascii="Arial" w:eastAsia="ArialMT" w:hAnsi="Arial" w:cs="Arial"/>
-        </w:rPr>
-        <w:t xml:space="preserve"> minutos </w:t>
-      </w:r>
-    </w:p>
-    <w:p>
-      <w:pPr>
-        <w:rPr>
-          <w:rFonts w:ascii="Arial" w:hAnsi="Arial" w:cs="Arial"/>
-        </w:rPr>
-      </w:pPr>
-      <w:r>
-        <w:rPr>
-          <w:rFonts w:ascii="Arial" w:eastAsia="Arial" w:hAnsi="Arial" w:cs="Arial"/>
-          <w:b/>
-          <w:bCs/>
-          <w:sz w:val="32"/>
-          <w:szCs w:val="32"/>
-        </w:rPr>
-        <w:t xml:space="preserve">Entrevistados </w:t>
-      </w:r>
-    </w:p>
-    <w:p>
-      <w:pPr>
-        <w:rPr>
-          <w:rFonts w:ascii="Arial" w:hAnsi="Arial" w:cs="Arial"/>
-        </w:rPr>
-      </w:pPr>
-      <w:r>
-        <w:rPr>
-          <w:rFonts w:ascii="Arial" w:eastAsia="Arial" w:hAnsi="Arial" w:cs="Arial"/>
-          <w:b/>
-          <w:bCs/>
-        </w:rPr>
-        <w:t>Entrevistados</w:t>
-      </w:r>
-      <w:r>
-        <w:rPr>
-          <w:rFonts w:ascii="Arial" w:eastAsia="ArialMT" w:hAnsi="Arial" w:cs="Arial"/>
-        </w:rPr>
-        <w:t>: Emanuel y Julieta</w:t>
-      </w:r>
-    </w:p>
-    <w:p>
-      <w:pPr>
-        <w:rPr>
-          <w:rFonts w:ascii="Arial" w:hAnsi="Arial" w:cs="Arial"/>
-        </w:rPr>
-      </w:pPr>
-      <w:r>
-        <w:rPr>
-          <w:rFonts w:ascii="Arial" w:eastAsia="Arial" w:hAnsi="Arial" w:cs="Arial"/>
-          <w:b/>
-          <w:bCs/>
-        </w:rPr>
-        <w:t>Cargos:</w:t>
-      </w:r>
-      <w:r>
-        <w:rPr>
-          <w:rFonts w:ascii="Arial" w:eastAsia="ArialMT" w:hAnsi="Arial" w:cs="Arial"/>
-        </w:rPr>
-        <w:t xml:space="preserve"> Dueños del negocio </w:t>
-      </w:r>
-      <w:proofErr w:type="spellStart"/>
-      <w:r>
-        <w:rPr>
-          <w:rFonts w:ascii="Arial" w:eastAsia="ArialMT" w:hAnsi="Arial" w:cs="Arial"/>
-        </w:rPr>
-        <w:t>Bestnid</w:t>
-      </w:r>
-      <w:proofErr w:type="spellEnd"/>
-    </w:p>
-    <w:p>
-      <w:pPr>
-        <w:rPr>
-          <w:rFonts w:ascii="Arial" w:hAnsi="Arial" w:cs="Arial"/>
-        </w:rPr>
-      </w:pPr>
-      <w:r>
-        <w:rPr>
-          <w:rFonts w:ascii="Arial" w:eastAsia="Arial" w:hAnsi="Arial" w:cs="Arial"/>
-          <w:b/>
-          <w:bCs/>
-        </w:rPr>
-        <w:t xml:space="preserve">Objetivo a lograr: </w:t>
-      </w:r>
-      <w:r>
-        <w:rPr>
-          <w:rFonts w:ascii="Arial" w:eastAsia="ArialMT" w:hAnsi="Arial" w:cs="Arial"/>
-        </w:rPr>
-        <w:t xml:space="preserve">Conocer el manejo actual del negocio. </w:t>
-      </w:r>
-    </w:p>
-    <w:p>
-      <w:pPr>
-        <w:rPr>
-          <w:rFonts w:ascii="Arial" w:hAnsi="Arial" w:cs="Arial"/>
-        </w:rPr>
-      </w:pPr>
-    </w:p>
-    <w:p>
-      <w:pPr>
-        <w:rPr>
-          <w:rFonts w:ascii="Arial" w:hAnsi="Arial" w:cs="Arial"/>
-        </w:rPr>
-      </w:pPr>
-      <w:r>
-        <w:rPr>
-          <w:rFonts w:ascii="Arial" w:eastAsia="ArialMT" w:hAnsi="Arial" w:cs="Arial"/>
-          <w:b/>
-          <w:bCs/>
-          <w:sz w:val="32"/>
-          <w:szCs w:val="32"/>
-        </w:rPr>
-        <w:t>Cuerpo</w:t>
-      </w:r>
-    </w:p>
-    <w:p>
-      <w:pPr>
-        <w:rPr>
-          <w:rFonts w:ascii="Arial" w:hAnsi="Arial" w:cs="Arial"/>
-        </w:rPr>
-      </w:pPr>
-      <w:r>
-        <w:rPr>
-          <w:rFonts w:ascii="Arial" w:eastAsia="Trebuchet MS" w:hAnsi="Arial" w:cs="Arial"/>
-          <w:b/>
-        </w:rPr>
-        <w:t>1</w:t>
-      </w:r>
-      <w:r>
-        <w:rPr>
           <w:rFonts w:ascii="Arial" w:eastAsia="Trebuchet MS" w:hAnsi="Arial" w:cs="Arial"/>
         </w:rPr>
         <w:t>.</w:t>
@@ -835,7 +1519,7 @@
         <w:rPr>
           <w:rFonts w:ascii="Arial" w:eastAsia="Trebuchet MS" w:hAnsi="Arial" w:cs="Arial"/>
         </w:rPr>
-        <w:t>¿Cómo administran el negocio de subastas?</w:t>
+        <w:t>¿Se subastan algún tipo de producto en  particular?</w:t>
       </w:r>
     </w:p>
     <w:p>
@@ -856,39 +1540,42 @@
           <w:i/>
           <w:iCs/>
         </w:rPr>
-        <w:t xml:space="preserve">Tenemos un local, viene la gente, realiza la subasta y nosotros guardamos en una planilla de </w:t>
-      </w:r>
-      <w:proofErr w:type="spellStart"/>
-      <w:r>
-        <w:rPr>
-          <w:rFonts w:ascii="Arial" w:eastAsia="Trebuchet MS" w:hAnsi="Arial" w:cs="Arial"/>
-          <w:i/>
-          <w:iCs/>
-        </w:rPr>
-        <w:t>excel</w:t>
-      </w:r>
-      <w:proofErr w:type="spellEnd"/>
-      <w:r>
-        <w:rPr>
-          <w:rFonts w:ascii="Arial" w:eastAsia="Trebuchet MS" w:hAnsi="Arial" w:cs="Arial"/>
-          <w:i/>
-          <w:iCs/>
-        </w:rPr>
-        <w:t xml:space="preserve"> toda la información, la cual podemos brindárselas para que vean como nos manejamos.</w:t>
-      </w:r>
-    </w:p>
-    <w:p>
-      <w:pPr>
-        <w:rPr>
-          <w:rFonts w:ascii="Arial" w:hAnsi="Arial" w:cs="Arial"/>
-        </w:rPr>
-      </w:pPr>
-      <w:r>
-        <w:rPr>
-          <w:rFonts w:ascii="Arial" w:eastAsia="Trebuchet MS" w:hAnsi="Arial" w:cs="Arial"/>
-          <w:b/>
-        </w:rPr>
-        <w:t>2</w:t>
+        <w:t>No.</w:t>
+      </w:r>
+    </w:p>
+    <w:p>
+      <w:pPr>
+        <w:rPr>
+          <w:rFonts w:ascii="Arial" w:hAnsi="Arial" w:cs="Arial"/>
+        </w:rPr>
+      </w:pPr>
+      <w:r>
+        <w:rPr>
+          <w:rFonts w:ascii="Arial" w:eastAsia="Trebuchet MS" w:hAnsi="Arial" w:cs="Arial"/>
+        </w:rPr>
+        <w:t>Emanuel:</w:t>
+      </w:r>
+      <w:r>
+        <w:rPr>
+          <w:rFonts w:ascii="Arial" w:eastAsia="Trebuchet MS" w:hAnsi="Arial" w:cs="Arial"/>
+          <w:i/>
+          <w:iCs/>
+        </w:rPr>
+        <w:t xml:space="preserve"> cualquier producto que traiga el cliente, lo que si nos interesa es agruparlos por categoría.</w:t>
+      </w:r>
+    </w:p>
+    <w:p>
+      <w:pPr>
+        <w:rPr>
+          <w:rFonts w:ascii="Arial" w:hAnsi="Arial" w:cs="Arial"/>
+        </w:rPr>
+      </w:pPr>
+      <w:r>
+        <w:rPr>
+          <w:rFonts w:ascii="Arial" w:eastAsia="Trebuchet MS" w:hAnsi="Arial" w:cs="Arial"/>
+          <w:b/>
+        </w:rPr>
+        <w:t>12</w:t>
       </w:r>
       <w:r>
         <w:rPr>
@@ -906,7 +1593,101 @@
         <w:rPr>
           <w:rFonts w:ascii="Arial" w:eastAsia="Trebuchet MS" w:hAnsi="Arial" w:cs="Arial"/>
         </w:rPr>
-        <w:t>¿Cuentan con empleados en el negocio?</w:t>
+        <w:t>¿Los productos subastados tiene un precio base?</w:t>
+      </w:r>
+    </w:p>
+    <w:p>
+      <w:pPr>
+        <w:rPr>
+          <w:rFonts w:ascii="Arial" w:hAnsi="Arial" w:cs="Arial"/>
+        </w:rPr>
+      </w:pPr>
+      <w:r>
+        <w:rPr>
+          <w:rFonts w:ascii="Arial" w:eastAsia="Trebuchet MS" w:hAnsi="Arial" w:cs="Arial"/>
+        </w:rPr>
+        <w:t xml:space="preserve">Julieta: </w:t>
+      </w:r>
+      <w:r>
+        <w:rPr>
+          <w:rFonts w:ascii="Arial" w:eastAsia="Trebuchet MS" w:hAnsi="Arial" w:cs="Arial"/>
+          <w:i/>
+          <w:iCs/>
+        </w:rPr>
+        <w:t>Mínimo un peso, de un peso en adelante.</w:t>
+      </w:r>
+    </w:p>
+    <w:p>
+      <w:pPr>
+        <w:rPr>
+          <w:rFonts w:ascii="Arial" w:hAnsi="Arial" w:cs="Arial"/>
+        </w:rPr>
+      </w:pPr>
+      <w:r>
+        <w:rPr>
+          <w:rFonts w:ascii="Arial" w:eastAsia="Arial" w:hAnsi="Arial" w:cs="Arial"/>
+          <w:b/>
+        </w:rPr>
+        <w:t>13</w:t>
+      </w:r>
+      <w:r>
+        <w:rPr>
+          <w:rFonts w:ascii="Arial" w:eastAsia="Arial" w:hAnsi="Arial" w:cs="Arial"/>
+        </w:rPr>
+        <w:t>. ¿Realizan envíos a domicilio de los productos subastados?</w:t>
+      </w:r>
+    </w:p>
+    <w:p>
+      <w:pPr>
+        <w:rPr>
+          <w:rFonts w:ascii="Arial" w:hAnsi="Arial" w:cs="Arial"/>
+        </w:rPr>
+      </w:pPr>
+      <w:r>
+        <w:rPr>
+          <w:rFonts w:ascii="Arial" w:eastAsia="Arial" w:hAnsi="Arial" w:cs="Arial"/>
+        </w:rPr>
+        <w:t xml:space="preserve">Julieta: </w:t>
+      </w:r>
+      <w:r>
+        <w:rPr>
+          <w:rFonts w:ascii="Arial" w:eastAsia="Arial" w:hAnsi="Arial" w:cs="Arial"/>
+          <w:i/>
+          <w:iCs/>
+        </w:rPr>
+        <w:t>No.</w:t>
+      </w:r>
+    </w:p>
+    <w:p>
+      <w:pPr>
+        <w:rPr>
+          <w:rFonts w:ascii="Arial" w:hAnsi="Arial" w:cs="Arial"/>
+        </w:rPr>
+      </w:pPr>
+      <w:r>
+        <w:rPr>
+          <w:rFonts w:ascii="Arial" w:eastAsia="Trebuchet MS" w:hAnsi="Arial" w:cs="Arial"/>
+          <w:b/>
+        </w:rPr>
+        <w:t>14</w:t>
+      </w:r>
+      <w:r>
+        <w:rPr>
+          <w:rFonts w:ascii="Arial" w:eastAsia="Trebuchet MS" w:hAnsi="Arial" w:cs="Arial"/>
+        </w:rPr>
+        <w:t>.</w:t>
+      </w:r>
+      <w:r>
+        <w:rPr>
+          <w:rFonts w:ascii="Arial" w:eastAsia="Trebuchet MS" w:hAnsi="Arial" w:cs="Arial"/>
+        </w:rPr>
+        <w:t xml:space="preserve"> </w:t>
+      </w:r>
+      <w:r>
+        <w:rPr>
+          <w:rFonts w:ascii="Arial" w:eastAsia="Trebuchet MS" w:hAnsi="Arial" w:cs="Arial"/>
+        </w:rPr>
+        <w:t>¿La razón por la cual necesita el producto se establece antes de que empiece la subasta?</w:t>
       </w:r>
     </w:p>
     <w:p>
@@ -927,6 +1708,145 @@
           <w:i/>
           <w:iCs/>
         </w:rPr>
+        <w:t>Se publica una subasta y va a tener una duración, que puede ir de 15 a 30 días. Dentro de esos días, el ofertante puede poner el motivo, una vez que cierra, ya no puede poner más el motivo. El ofertante ganador se elige a partir de ese motivo. Para el subastador, el motivo que considere más importante va a ser determinante para elegir a quien le vende el producto. El dinero no es la condición para elegir quien gana. Pero es obligatorio ofertar un dinero.</w:t>
+      </w:r>
+    </w:p>
+    <w:p>
+      <w:pPr>
+        <w:rPr>
+          <w:rFonts w:ascii="Arial" w:hAnsi="Arial" w:cs="Arial"/>
+        </w:rPr>
+      </w:pPr>
+      <w:r>
+        <w:rPr>
+          <w:rFonts w:ascii="Arial" w:eastAsia="Trebuchet MS" w:hAnsi="Arial" w:cs="Arial"/>
+        </w:rPr>
+        <w:t>Julieta:</w:t>
+      </w:r>
+      <w:r>
+        <w:rPr>
+          <w:rFonts w:ascii="Arial" w:eastAsia="Trebuchet MS" w:hAnsi="Arial" w:cs="Arial"/>
+          <w:i/>
+          <w:iCs/>
+        </w:rPr>
+        <w:t xml:space="preserve"> El vendedor no ve el precio, sólo ve la necesidad. Entonces el subastador al momento de elegir el ganador va a mirar las necesidades.</w:t>
+      </w:r>
+    </w:p>
+    <w:p>
+      <w:pPr>
+        <w:rPr>
+          <w:rFonts w:ascii="Arial" w:hAnsi="Arial" w:cs="Arial"/>
+        </w:rPr>
+      </w:pPr>
+      <w:r>
+        <w:rPr>
+          <w:rFonts w:ascii="Arial" w:eastAsia="Trebuchet MS" w:hAnsi="Arial" w:cs="Arial"/>
+          <w:b/>
+        </w:rPr>
+        <w:t>15</w:t>
+      </w:r>
+      <w:r>
+        <w:rPr>
+          <w:rFonts w:ascii="Arial" w:eastAsia="Trebuchet MS" w:hAnsi="Arial" w:cs="Arial"/>
+        </w:rPr>
+        <w:t>.</w:t>
+      </w:r>
+      <w:r>
+        <w:rPr>
+          <w:rFonts w:ascii="Arial" w:eastAsia="Trebuchet MS" w:hAnsi="Arial" w:cs="Arial"/>
+        </w:rPr>
+        <w:t xml:space="preserve"> </w:t>
+      </w:r>
+      <w:r>
+        <w:rPr>
+          <w:rFonts w:ascii="Arial" w:eastAsia="Trebuchet MS" w:hAnsi="Arial" w:cs="Arial"/>
+        </w:rPr>
+        <w:t>¿</w:t>
+      </w:r>
+      <w:r>
+        <w:rPr>
+          <w:rFonts w:ascii="Arial" w:eastAsia="Trebuchet MS" w:hAnsi="Arial" w:cs="Arial"/>
+        </w:rPr>
+        <w:t>Qué</w:t>
+      </w:r>
+      <w:r>
+        <w:rPr>
+          <w:rFonts w:ascii="Arial" w:eastAsia="Trebuchet MS" w:hAnsi="Arial" w:cs="Arial"/>
+        </w:rPr>
+        <w:t xml:space="preserve"> pasa si no hay ningún postor para la subasta del producto?</w:t>
+      </w:r>
+    </w:p>
+    <w:p>
+      <w:pPr>
+        <w:rPr>
+          <w:rFonts w:ascii="Arial" w:hAnsi="Arial" w:cs="Arial"/>
+        </w:rPr>
+      </w:pPr>
+      <w:r>
+        <w:rPr>
+          <w:rFonts w:ascii="Arial" w:eastAsia="Trebuchet MS" w:hAnsi="Arial" w:cs="Arial"/>
+        </w:rPr>
+        <w:t xml:space="preserve">Emanuel: </w:t>
+      </w:r>
+      <w:r>
+        <w:rPr>
+          <w:rFonts w:ascii="Arial" w:eastAsia="Trebuchet MS" w:hAnsi="Arial" w:cs="Arial"/>
+          <w:i/>
+          <w:iCs/>
+        </w:rPr>
+        <w:t>Se cerrará y quedará en la nada.</w:t>
+      </w:r>
+    </w:p>
+    <w:p>
+      <w:pPr>
+        <w:rPr>
+          <w:rFonts w:ascii="Arial" w:hAnsi="Arial" w:cs="Arial"/>
+        </w:rPr>
+      </w:pPr>
+      <w:r>
+        <w:rPr>
+          <w:rFonts w:ascii="Arial" w:eastAsia="Trebuchet MS" w:hAnsi="Arial" w:cs="Arial"/>
+          <w:b/>
+        </w:rPr>
+        <w:t>16</w:t>
+      </w:r>
+      <w:r>
+        <w:rPr>
+          <w:rFonts w:ascii="Arial" w:eastAsia="Trebuchet MS" w:hAnsi="Arial" w:cs="Arial"/>
+        </w:rPr>
+        <w:t>.</w:t>
+      </w:r>
+      <w:r>
+        <w:rPr>
+          <w:rFonts w:ascii="Arial" w:eastAsia="Trebuchet MS" w:hAnsi="Arial" w:cs="Arial"/>
+        </w:rPr>
+        <w:t xml:space="preserve"> </w:t>
+      </w:r>
+      <w:r>
+        <w:rPr>
+          <w:rFonts w:ascii="Arial" w:eastAsia="Trebuchet MS" w:hAnsi="Arial" w:cs="Arial"/>
+        </w:rPr>
+        <w:t>¿Puede el cliente devolver el producto adquirido mediante la subasta?</w:t>
+      </w:r>
+    </w:p>
+    <w:p>
+      <w:pPr>
+        <w:rPr>
+          <w:rFonts w:ascii="Arial" w:hAnsi="Arial" w:cs="Arial"/>
+        </w:rPr>
+      </w:pPr>
+      <w:r>
+        <w:rPr>
+          <w:rFonts w:ascii="Arial" w:eastAsia="Trebuchet MS" w:hAnsi="Arial" w:cs="Arial"/>
+        </w:rPr>
+        <w:t xml:space="preserve">Emanuel: </w:t>
+      </w:r>
+      <w:r>
+        <w:rPr>
+          <w:rFonts w:ascii="Arial" w:eastAsia="Trebuchet MS" w:hAnsi="Arial" w:cs="Arial"/>
+          <w:i/>
+          <w:iCs/>
+        </w:rPr>
         <w:t>No.</w:t>
       </w:r>
     </w:p>
@@ -938,200 +1858,49 @@
       </w:pPr>
       <w:r>
         <w:rPr>
-          <w:rFonts w:ascii="Arial" w:eastAsia="Arial" w:hAnsi="Arial" w:cs="Arial"/>
-          <w:b/>
-        </w:rPr>
-        <w:t>3</w:t>
-      </w:r>
-      <w:r>
-        <w:rPr>
-          <w:rFonts w:ascii="Arial" w:eastAsia="Arial" w:hAnsi="Arial" w:cs="Arial"/>
+          <w:rFonts w:ascii="Arial" w:eastAsia="Trebuchet MS" w:hAnsi="Arial" w:cs="Arial"/>
+          <w:b/>
+        </w:rPr>
+        <w:t>17</w:t>
+      </w:r>
+      <w:r>
+        <w:rPr>
+          <w:rFonts w:ascii="Arial" w:eastAsia="Trebuchet MS" w:hAnsi="Arial" w:cs="Arial"/>
         </w:rPr>
         <w:t>.</w:t>
       </w:r>
       <w:r>
         <w:rPr>
-          <w:rFonts w:ascii="Arial" w:eastAsia="Arial" w:hAnsi="Arial" w:cs="Arial"/>
+          <w:rFonts w:ascii="Arial" w:eastAsia="Trebuchet MS" w:hAnsi="Arial" w:cs="Arial"/>
         </w:rPr>
         <w:t xml:space="preserve"> </w:t>
       </w:r>
       <w:r>
         <w:rPr>
-          <w:rFonts w:ascii="Arial" w:eastAsia="Arial" w:hAnsi="Arial" w:cs="Arial"/>
-        </w:rPr>
-        <w:t>¿Donde se realizan las subastas?</w:t>
-      </w:r>
-    </w:p>
-    <w:p>
-      <w:pPr>
-        <w:rPr>
-          <w:rFonts w:ascii="Arial" w:hAnsi="Arial" w:cs="Arial"/>
-        </w:rPr>
-      </w:pPr>
-      <w:r>
-        <w:rPr>
-          <w:rFonts w:ascii="Arial" w:eastAsia="Arial" w:hAnsi="Arial" w:cs="Arial"/>
-        </w:rPr>
-        <w:t>Emanuel:</w:t>
-      </w:r>
-      <w:r>
-        <w:rPr>
-          <w:rFonts w:ascii="Arial" w:eastAsia="Arial" w:hAnsi="Arial" w:cs="Arial"/>
-          <w:i/>
-          <w:iCs/>
-        </w:rPr>
-        <w:t xml:space="preserve"> En el local.</w:t>
-      </w:r>
-    </w:p>
-    <w:p>
-      <w:pPr>
-        <w:rPr>
-          <w:rFonts w:ascii="Arial" w:hAnsi="Arial" w:cs="Arial"/>
-        </w:rPr>
-      </w:pPr>
-      <w:r>
-        <w:rPr>
-          <w:rFonts w:ascii="Arial" w:eastAsia="Trebuchet MS" w:hAnsi="Arial" w:cs="Arial"/>
-          <w:b/>
-        </w:rPr>
-        <w:t>4</w:t>
-      </w:r>
-      <w:r>
-        <w:rPr>
-          <w:rFonts w:ascii="Arial" w:eastAsia="Trebuchet MS" w:hAnsi="Arial" w:cs="Arial"/>
-        </w:rPr>
-        <w:t>.</w:t>
-      </w:r>
-      <w:r>
-        <w:rPr>
-          <w:rFonts w:ascii="Arial" w:eastAsia="Trebuchet MS" w:hAnsi="Arial" w:cs="Arial"/>
-        </w:rPr>
-        <w:t xml:space="preserve"> </w:t>
-      </w:r>
-      <w:r>
-        <w:rPr>
-          <w:rFonts w:ascii="Arial" w:eastAsia="Trebuchet MS" w:hAnsi="Arial" w:cs="Arial"/>
-        </w:rPr>
-        <w:t>¿</w:t>
-      </w:r>
-      <w:r>
-        <w:rPr>
-          <w:rFonts w:ascii="Arial" w:eastAsia="Trebuchet MS" w:hAnsi="Arial" w:cs="Arial"/>
-        </w:rPr>
-        <w:t>Cuánto</w:t>
-      </w:r>
-      <w:r>
-        <w:rPr>
-          <w:rFonts w:ascii="Arial" w:eastAsia="Trebuchet MS" w:hAnsi="Arial" w:cs="Arial"/>
-        </w:rPr>
-        <w:t xml:space="preserve"> dura cada remate?</w:t>
-      </w:r>
-    </w:p>
-    <w:p>
-      <w:pPr>
-        <w:rPr>
-          <w:rFonts w:ascii="Arial" w:hAnsi="Arial" w:cs="Arial"/>
-        </w:rPr>
-      </w:pPr>
-      <w:r>
-        <w:rPr>
-          <w:rFonts w:ascii="Arial" w:eastAsia="Trebuchet MS" w:hAnsi="Arial" w:cs="Arial"/>
-        </w:rPr>
-        <w:t>Emanuel:</w:t>
-      </w:r>
-      <w:r>
-        <w:rPr>
-          <w:rFonts w:ascii="Arial" w:eastAsia="Trebuchet MS" w:hAnsi="Arial" w:cs="Arial"/>
-          <w:i/>
-          <w:iCs/>
-        </w:rPr>
-        <w:t xml:space="preserve"> Depende, no tiene una duración prefijada.</w:t>
-      </w:r>
-    </w:p>
-    <w:p>
-      <w:pPr>
-        <w:rPr>
-          <w:rFonts w:ascii="Arial" w:hAnsi="Arial" w:cs="Arial"/>
-        </w:rPr>
-      </w:pPr>
-      <w:r>
-        <w:rPr>
-          <w:rFonts w:ascii="Arial" w:eastAsia="Arial" w:hAnsi="Arial" w:cs="Arial"/>
-          <w:b/>
-        </w:rPr>
-        <w:t>5</w:t>
-      </w:r>
-      <w:r>
-        <w:rPr>
-          <w:rFonts w:ascii="Arial" w:eastAsia="Arial" w:hAnsi="Arial" w:cs="Arial"/>
-        </w:rPr>
-        <w:t>.</w:t>
-      </w:r>
-      <w:r>
-        <w:rPr>
-          <w:rFonts w:ascii="Arial" w:eastAsia="Arial" w:hAnsi="Arial" w:cs="Arial"/>
-        </w:rPr>
-        <w:t xml:space="preserve"> </w:t>
-      </w:r>
-      <w:r>
-        <w:rPr>
-          <w:rFonts w:ascii="Arial" w:eastAsia="Arial" w:hAnsi="Arial" w:cs="Arial"/>
-        </w:rPr>
-        <w:t>¿</w:t>
-      </w:r>
-      <w:r>
-        <w:rPr>
-          <w:rFonts w:ascii="Arial" w:eastAsia="Arial" w:hAnsi="Arial" w:cs="Arial"/>
-        </w:rPr>
-        <w:t>Cuántos</w:t>
-      </w:r>
-      <w:r>
-        <w:rPr>
-          <w:rFonts w:ascii="Arial" w:eastAsia="Arial" w:hAnsi="Arial" w:cs="Arial"/>
-        </w:rPr>
-        <w:t xml:space="preserve"> productos se subastan por remate?</w:t>
-      </w:r>
-    </w:p>
-    <w:p>
-      <w:pPr>
-        <w:rPr>
-          <w:rFonts w:ascii="Arial" w:hAnsi="Arial" w:cs="Arial"/>
-        </w:rPr>
-      </w:pPr>
-      <w:r>
-        <w:rPr>
-          <w:rFonts w:ascii="Arial" w:eastAsia="Arial" w:hAnsi="Arial" w:cs="Arial"/>
-        </w:rPr>
-        <w:t xml:space="preserve">Emanuel: </w:t>
-      </w:r>
-      <w:r>
-        <w:rPr>
-          <w:rFonts w:ascii="Arial" w:eastAsia="Arial" w:hAnsi="Arial" w:cs="Arial"/>
-          <w:i/>
-          <w:iCs/>
-        </w:rPr>
-        <w:t>Por subasta un solo producto.</w:t>
-      </w:r>
-    </w:p>
-    <w:p>
-      <w:pPr>
-        <w:rPr>
-          <w:rFonts w:ascii="Arial" w:hAnsi="Arial" w:cs="Arial"/>
-        </w:rPr>
-      </w:pPr>
-      <w:r>
-        <w:rPr>
-          <w:rFonts w:ascii="Arial" w:eastAsia="Arial" w:hAnsi="Arial" w:cs="Arial"/>
-        </w:rPr>
-        <w:t xml:space="preserve">Julieta: </w:t>
-      </w:r>
-      <w:r>
-        <w:rPr>
-          <w:rFonts w:ascii="Arial" w:eastAsia="Arial" w:hAnsi="Arial" w:cs="Arial"/>
-          <w:i/>
-          <w:iCs/>
-        </w:rPr>
-        <w:t>Por día puede haber varios.</w:t>
+          <w:rFonts w:ascii="Arial" w:eastAsia="Trebuchet MS" w:hAnsi="Arial" w:cs="Arial"/>
+        </w:rPr>
+        <w:t>¿Puede ser una persona cliente/postor y subastador a la vez?</w:t>
+      </w:r>
+    </w:p>
+    <w:p>
+      <w:pPr>
+        <w:rPr>
+          <w:rFonts w:ascii="Arial" w:hAnsi="Arial" w:cs="Arial"/>
+        </w:rPr>
+      </w:pPr>
+      <w:r>
+        <w:rPr>
+          <w:rFonts w:ascii="Arial" w:eastAsia="Trebuchet MS" w:hAnsi="Arial" w:cs="Arial"/>
+        </w:rPr>
+        <w:t>Julieta:</w:t>
+      </w:r>
+      <w:r>
+        <w:rPr>
+          <w:rFonts w:ascii="Arial" w:eastAsia="Trebuchet MS" w:hAnsi="Arial" w:cs="Arial"/>
+          <w:i/>
+          <w:iCs/>
+        </w:rPr>
+        <w:t xml:space="preserve"> Si.</w:t>
       </w:r>
     </w:p>
     <w:p>
@@ -1146,767 +1915,6 @@
           <w:b/>
         </w:rPr>
         <w:lastRenderedPageBreak/>
-        <w:t>6</w:t>
-      </w:r>
-      <w:r>
-        <w:rPr>
-          <w:rFonts w:ascii="Arial" w:eastAsia="Trebuchet MS" w:hAnsi="Arial" w:cs="Arial"/>
-        </w:rPr>
-        <w:t>.</w:t>
-      </w:r>
-      <w:r>
-        <w:rPr>
-          <w:rFonts w:ascii="Arial" w:eastAsia="Trebuchet MS" w:hAnsi="Arial" w:cs="Arial"/>
-        </w:rPr>
-        <w:t xml:space="preserve"> </w:t>
-      </w:r>
-      <w:r>
-        <w:rPr>
-          <w:rFonts w:ascii="Arial" w:eastAsia="Trebuchet MS" w:hAnsi="Arial" w:cs="Arial"/>
-        </w:rPr>
-        <w:t>¿Cómo se manejan actualmente con los Clientes?</w:t>
-      </w:r>
-    </w:p>
-    <w:p>
-      <w:pPr>
-        <w:rPr>
-          <w:rFonts w:ascii="Arial" w:hAnsi="Arial" w:cs="Arial"/>
-        </w:rPr>
-      </w:pPr>
-      <w:r>
-        <w:rPr>
-          <w:rFonts w:ascii="Arial" w:eastAsia="Trebuchet MS" w:hAnsi="Arial" w:cs="Arial"/>
-        </w:rPr>
-        <w:t xml:space="preserve">Emanuel: </w:t>
-      </w:r>
-      <w:r>
-        <w:rPr>
-          <w:rFonts w:ascii="Arial" w:eastAsia="Trebuchet MS" w:hAnsi="Arial" w:cs="Arial"/>
-          <w:i/>
-          <w:iCs/>
-        </w:rPr>
-        <w:t xml:space="preserve">Hasta ahora tenemos el </w:t>
-      </w:r>
-      <w:proofErr w:type="spellStart"/>
-      <w:r>
-        <w:rPr>
-          <w:rFonts w:ascii="Arial" w:eastAsia="Trebuchet MS" w:hAnsi="Arial" w:cs="Arial"/>
-          <w:i/>
-          <w:iCs/>
-        </w:rPr>
-        <w:t>excel</w:t>
-      </w:r>
-      <w:proofErr w:type="spellEnd"/>
-      <w:r>
-        <w:rPr>
-          <w:rFonts w:ascii="Arial" w:eastAsia="Trebuchet MS" w:hAnsi="Arial" w:cs="Arial"/>
-          <w:i/>
-          <w:iCs/>
-        </w:rPr>
-        <w:t xml:space="preserve"> que dijo Julieta, vamos anotando ahí los clientes, vienen al local, subastan un producto y se empiezan a hacer ofertas pero todo dentro del local. </w:t>
-      </w:r>
-      <w:proofErr w:type="gramStart"/>
-      <w:r>
-        <w:rPr>
-          <w:rFonts w:ascii="Arial" w:eastAsia="Trebuchet MS" w:hAnsi="Arial" w:cs="Arial"/>
-          <w:i/>
-          <w:iCs/>
-        </w:rPr>
-        <w:t>pasa</w:t>
-      </w:r>
-      <w:proofErr w:type="gramEnd"/>
-      <w:r>
-        <w:rPr>
-          <w:rFonts w:ascii="Arial" w:eastAsia="Trebuchet MS" w:hAnsi="Arial" w:cs="Arial"/>
-          <w:i/>
-          <w:iCs/>
-        </w:rPr>
-        <w:t xml:space="preserve"> que eso creció mucho y tenemos casi 270 clientes, entonces queremos automatizar esto. Queremos que sea a través de Internet.</w:t>
-      </w:r>
-    </w:p>
-    <w:p>
-      <w:pPr>
-        <w:rPr>
-          <w:rFonts w:ascii="Arial" w:hAnsi="Arial" w:cs="Arial"/>
-        </w:rPr>
-      </w:pPr>
-      <w:r>
-        <w:rPr>
-          <w:rFonts w:ascii="Arial" w:eastAsia="Trebuchet MS" w:hAnsi="Arial" w:cs="Arial"/>
-          <w:b/>
-        </w:rPr>
-        <w:t>7</w:t>
-      </w:r>
-      <w:r>
-        <w:rPr>
-          <w:rFonts w:ascii="Arial" w:eastAsia="Trebuchet MS" w:hAnsi="Arial" w:cs="Arial"/>
-        </w:rPr>
-        <w:t>.</w:t>
-      </w:r>
-      <w:r>
-        <w:rPr>
-          <w:rFonts w:ascii="Arial" w:eastAsia="Trebuchet MS" w:hAnsi="Arial" w:cs="Arial"/>
-        </w:rPr>
-        <w:t xml:space="preserve"> </w:t>
-      </w:r>
-      <w:r>
-        <w:rPr>
-          <w:rFonts w:ascii="Arial" w:eastAsia="Trebuchet MS" w:hAnsi="Arial" w:cs="Arial"/>
-        </w:rPr>
-        <w:t>¿Llevan un registro de sus clientes/postores?</w:t>
-      </w:r>
-    </w:p>
-    <w:p>
-      <w:pPr>
-        <w:rPr>
-          <w:rFonts w:ascii="Arial" w:hAnsi="Arial" w:cs="Arial"/>
-        </w:rPr>
-      </w:pPr>
-      <w:r>
-        <w:rPr>
-          <w:rFonts w:ascii="Arial" w:eastAsia="Trebuchet MS" w:hAnsi="Arial" w:cs="Arial"/>
-        </w:rPr>
-        <w:t xml:space="preserve">Julieta: </w:t>
-      </w:r>
-      <w:r>
-        <w:rPr>
-          <w:rFonts w:ascii="Arial" w:eastAsia="Trebuchet MS" w:hAnsi="Arial" w:cs="Arial"/>
-          <w:i/>
-          <w:iCs/>
-        </w:rPr>
-        <w:t>Si la plantilla de E</w:t>
-      </w:r>
-      <w:r>
-        <w:rPr>
-          <w:rFonts w:ascii="Arial" w:eastAsia="Trebuchet MS" w:hAnsi="Arial" w:cs="Arial"/>
-          <w:i/>
-          <w:iCs/>
-        </w:rPr>
-        <w:t>xcel.</w:t>
-      </w:r>
-    </w:p>
-    <w:p>
-      <w:pPr>
-        <w:rPr>
-          <w:rFonts w:ascii="Arial" w:hAnsi="Arial" w:cs="Arial"/>
-        </w:rPr>
-      </w:pPr>
-      <w:r>
-        <w:rPr>
-          <w:rFonts w:ascii="Arial" w:eastAsia="Trebuchet MS" w:hAnsi="Arial" w:cs="Arial"/>
-          <w:b/>
-        </w:rPr>
-        <w:t>8</w:t>
-      </w:r>
-      <w:r>
-        <w:rPr>
-          <w:rFonts w:ascii="Arial" w:eastAsia="Trebuchet MS" w:hAnsi="Arial" w:cs="Arial"/>
-        </w:rPr>
-        <w:t>.</w:t>
-      </w:r>
-      <w:r>
-        <w:rPr>
-          <w:rFonts w:ascii="Arial" w:eastAsia="Trebuchet MS" w:hAnsi="Arial" w:cs="Arial"/>
-        </w:rPr>
-        <w:t xml:space="preserve"> </w:t>
-      </w:r>
-      <w:r>
-        <w:rPr>
-          <w:rFonts w:ascii="Arial" w:eastAsia="Trebuchet MS" w:hAnsi="Arial" w:cs="Arial"/>
-        </w:rPr>
-        <w:t>¿</w:t>
-      </w:r>
-      <w:r>
-        <w:rPr>
-          <w:rFonts w:ascii="Arial" w:eastAsia="Trebuchet MS" w:hAnsi="Arial" w:cs="Arial"/>
-        </w:rPr>
-        <w:t>Cómo</w:t>
-      </w:r>
-      <w:r>
-        <w:rPr>
-          <w:rFonts w:ascii="Arial" w:eastAsia="Trebuchet MS" w:hAnsi="Arial" w:cs="Arial"/>
-        </w:rPr>
-        <w:t xml:space="preserve"> se consiguen los productos subastados?</w:t>
-      </w:r>
-    </w:p>
-    <w:p>
-      <w:pPr>
-        <w:rPr>
-          <w:rFonts w:ascii="Arial" w:hAnsi="Arial" w:cs="Arial"/>
-        </w:rPr>
-      </w:pPr>
-      <w:r>
-        <w:rPr>
-          <w:rFonts w:ascii="Arial" w:eastAsia="Trebuchet MS" w:hAnsi="Arial" w:cs="Arial"/>
-        </w:rPr>
-        <w:t xml:space="preserve">Emanuel: </w:t>
-      </w:r>
-      <w:r>
-        <w:rPr>
-          <w:rFonts w:ascii="Arial" w:eastAsia="Trebuchet MS" w:hAnsi="Arial" w:cs="Arial"/>
-          <w:i/>
-          <w:iCs/>
-        </w:rPr>
-        <w:t>El cliente los trae.</w:t>
-      </w:r>
-    </w:p>
-    <w:p>
-      <w:pPr>
-        <w:rPr>
-          <w:rFonts w:ascii="Arial" w:hAnsi="Arial" w:cs="Arial"/>
-        </w:rPr>
-      </w:pPr>
-      <w:r>
-        <w:rPr>
-          <w:rFonts w:ascii="Arial" w:eastAsia="Trebuchet MS" w:hAnsi="Arial" w:cs="Arial"/>
-          <w:b/>
-        </w:rPr>
-        <w:t>9</w:t>
-      </w:r>
-      <w:r>
-        <w:rPr>
-          <w:rFonts w:ascii="Arial" w:eastAsia="Trebuchet MS" w:hAnsi="Arial" w:cs="Arial"/>
-        </w:rPr>
-        <w:t>.</w:t>
-      </w:r>
-      <w:r>
-        <w:rPr>
-          <w:rFonts w:ascii="Arial" w:eastAsia="Trebuchet MS" w:hAnsi="Arial" w:cs="Arial"/>
-        </w:rPr>
-        <w:t xml:space="preserve"> </w:t>
-      </w:r>
-      <w:r>
-        <w:rPr>
-          <w:rFonts w:ascii="Arial" w:eastAsia="Trebuchet MS" w:hAnsi="Arial" w:cs="Arial"/>
-        </w:rPr>
-        <w:t>¿</w:t>
-      </w:r>
-      <w:r>
-        <w:rPr>
-          <w:rFonts w:ascii="Arial" w:eastAsia="Trebuchet MS" w:hAnsi="Arial" w:cs="Arial"/>
-        </w:rPr>
-        <w:t>Qué</w:t>
-      </w:r>
-      <w:r>
-        <w:rPr>
-          <w:rFonts w:ascii="Arial" w:eastAsia="Trebuchet MS" w:hAnsi="Arial" w:cs="Arial"/>
-        </w:rPr>
-        <w:t xml:space="preserve"> medios de pago utilizan?</w:t>
-      </w:r>
-    </w:p>
-    <w:p>
-      <w:pPr>
-        <w:rPr>
-          <w:rFonts w:ascii="Arial" w:hAnsi="Arial" w:cs="Arial"/>
-        </w:rPr>
-      </w:pPr>
-      <w:r>
-        <w:rPr>
-          <w:rFonts w:ascii="Arial" w:eastAsia="Trebuchet MS" w:hAnsi="Arial" w:cs="Arial"/>
-        </w:rPr>
-        <w:t xml:space="preserve">Emanuel: </w:t>
-      </w:r>
-      <w:r>
-        <w:rPr>
-          <w:rFonts w:ascii="Arial" w:eastAsia="Trebuchet MS" w:hAnsi="Arial" w:cs="Arial"/>
-          <w:i/>
-          <w:iCs/>
-        </w:rPr>
-        <w:t>Hoy nosotros no nos metemos con lo que tiene que ver con los medios de pago, pero lo que queremos hacer es si a partir de la utilización del sistema es que sea por tarjeta de crédito, por internet.</w:t>
-      </w:r>
-    </w:p>
-    <w:p>
-      <w:pPr>
-        <w:rPr>
-          <w:rFonts w:ascii="Arial" w:hAnsi="Arial" w:cs="Arial"/>
-        </w:rPr>
-      </w:pPr>
-      <w:r>
-        <w:rPr>
-          <w:rFonts w:ascii="Arial" w:eastAsia="Trebuchet MS" w:hAnsi="Arial" w:cs="Arial"/>
-          <w:b/>
-        </w:rPr>
-        <w:t>10</w:t>
-      </w:r>
-      <w:r>
-        <w:rPr>
-          <w:rFonts w:ascii="Arial" w:eastAsia="Trebuchet MS" w:hAnsi="Arial" w:cs="Arial"/>
-        </w:rPr>
-        <w:t>.</w:t>
-      </w:r>
-      <w:r>
-        <w:rPr>
-          <w:rFonts w:ascii="Arial" w:eastAsia="Trebuchet MS" w:hAnsi="Arial" w:cs="Arial"/>
-        </w:rPr>
-        <w:t xml:space="preserve"> </w:t>
-      </w:r>
-      <w:r>
-        <w:rPr>
-          <w:rFonts w:ascii="Arial" w:eastAsia="Trebuchet MS" w:hAnsi="Arial" w:cs="Arial"/>
-        </w:rPr>
-        <w:t xml:space="preserve">¿Lleva a cabo el registro de </w:t>
-      </w:r>
-      <w:proofErr w:type="gramStart"/>
-      <w:r>
-        <w:rPr>
-          <w:rFonts w:ascii="Arial" w:eastAsia="Trebuchet MS" w:hAnsi="Arial" w:cs="Arial"/>
-        </w:rPr>
-        <w:t>las</w:t>
-      </w:r>
-      <w:proofErr w:type="gramEnd"/>
-      <w:r>
-        <w:rPr>
-          <w:rFonts w:ascii="Arial" w:eastAsia="Trebuchet MS" w:hAnsi="Arial" w:cs="Arial"/>
-        </w:rPr>
-        <w:t xml:space="preserve"> productos rematados?</w:t>
-      </w:r>
-    </w:p>
-    <w:p>
-      <w:pPr>
-        <w:rPr>
-          <w:rFonts w:ascii="Arial" w:hAnsi="Arial" w:cs="Arial"/>
-        </w:rPr>
-      </w:pPr>
-      <w:r>
-        <w:rPr>
-          <w:rFonts w:ascii="Arial" w:eastAsia="Trebuchet MS" w:hAnsi="Arial" w:cs="Arial"/>
-        </w:rPr>
-        <w:t>Emanuel:</w:t>
-      </w:r>
-      <w:r>
-        <w:rPr>
-          <w:rFonts w:ascii="Arial" w:eastAsia="Trebuchet MS" w:hAnsi="Arial" w:cs="Arial"/>
-          <w:i/>
-          <w:iCs/>
-        </w:rPr>
-        <w:t xml:space="preserve"> Si, hoy están en la planilla, pero nos gustaría también que en el sistema eso quede.</w:t>
-      </w:r>
-    </w:p>
-    <w:p>
-      <w:pPr>
-        <w:rPr>
-          <w:rFonts w:ascii="Arial" w:hAnsi="Arial" w:cs="Arial"/>
-        </w:rPr>
-      </w:pPr>
-      <w:r>
-        <w:rPr>
-          <w:rFonts w:ascii="Arial" w:eastAsia="Trebuchet MS" w:hAnsi="Arial" w:cs="Arial"/>
-          <w:b/>
-        </w:rPr>
-        <w:t>11</w:t>
-      </w:r>
-      <w:r>
-        <w:rPr>
-          <w:rFonts w:ascii="Arial" w:eastAsia="Trebuchet MS" w:hAnsi="Arial" w:cs="Arial"/>
-        </w:rPr>
-        <w:t>.</w:t>
-      </w:r>
-      <w:r>
-        <w:rPr>
-          <w:rFonts w:ascii="Arial" w:eastAsia="Trebuchet MS" w:hAnsi="Arial" w:cs="Arial"/>
-        </w:rPr>
-        <w:t xml:space="preserve"> </w:t>
-      </w:r>
-      <w:r>
-        <w:rPr>
-          <w:rFonts w:ascii="Arial" w:eastAsia="Trebuchet MS" w:hAnsi="Arial" w:cs="Arial"/>
-        </w:rPr>
-        <w:t>¿Se subastan algún tipo de producto en  particular?</w:t>
-      </w:r>
-    </w:p>
-    <w:p>
-      <w:pPr>
-        <w:rPr>
-          <w:rFonts w:ascii="Arial" w:hAnsi="Arial" w:cs="Arial"/>
-        </w:rPr>
-      </w:pPr>
-      <w:r>
-        <w:rPr>
-          <w:rFonts w:ascii="Arial" w:eastAsia="Trebuchet MS" w:hAnsi="Arial" w:cs="Arial"/>
-        </w:rPr>
-        <w:t xml:space="preserve">Julieta: </w:t>
-      </w:r>
-      <w:r>
-        <w:rPr>
-          <w:rFonts w:ascii="Arial" w:eastAsia="Trebuchet MS" w:hAnsi="Arial" w:cs="Arial"/>
-          <w:i/>
-          <w:iCs/>
-        </w:rPr>
-        <w:t>No.</w:t>
-      </w:r>
-    </w:p>
-    <w:p>
-      <w:pPr>
-        <w:rPr>
-          <w:rFonts w:ascii="Arial" w:hAnsi="Arial" w:cs="Arial"/>
-        </w:rPr>
-      </w:pPr>
-      <w:r>
-        <w:rPr>
-          <w:rFonts w:ascii="Arial" w:eastAsia="Trebuchet MS" w:hAnsi="Arial" w:cs="Arial"/>
-        </w:rPr>
-        <w:t>Emanuel:</w:t>
-      </w:r>
-      <w:r>
-        <w:rPr>
-          <w:rFonts w:ascii="Arial" w:eastAsia="Trebuchet MS" w:hAnsi="Arial" w:cs="Arial"/>
-          <w:i/>
-          <w:iCs/>
-        </w:rPr>
-        <w:t xml:space="preserve"> cualquier producto que traiga el cliente, lo que si nos interesa es agruparlos por categoría.</w:t>
-      </w:r>
-    </w:p>
-    <w:p>
-      <w:pPr>
-        <w:rPr>
-          <w:rFonts w:ascii="Arial" w:hAnsi="Arial" w:cs="Arial"/>
-        </w:rPr>
-      </w:pPr>
-      <w:r>
-        <w:rPr>
-          <w:rFonts w:ascii="Arial" w:eastAsia="Trebuchet MS" w:hAnsi="Arial" w:cs="Arial"/>
-          <w:b/>
-        </w:rPr>
-        <w:t>12</w:t>
-      </w:r>
-      <w:r>
-        <w:rPr>
-          <w:rFonts w:ascii="Arial" w:eastAsia="Trebuchet MS" w:hAnsi="Arial" w:cs="Arial"/>
-        </w:rPr>
-        <w:t>.</w:t>
-      </w:r>
-      <w:r>
-        <w:rPr>
-          <w:rFonts w:ascii="Arial" w:eastAsia="Trebuchet MS" w:hAnsi="Arial" w:cs="Arial"/>
-        </w:rPr>
-        <w:t xml:space="preserve"> </w:t>
-      </w:r>
-      <w:r>
-        <w:rPr>
-          <w:rFonts w:ascii="Arial" w:eastAsia="Trebuchet MS" w:hAnsi="Arial" w:cs="Arial"/>
-        </w:rPr>
-        <w:t>¿Los productos subastados tiene un precio base?</w:t>
-      </w:r>
-    </w:p>
-    <w:p>
-      <w:pPr>
-        <w:rPr>
-          <w:rFonts w:ascii="Arial" w:hAnsi="Arial" w:cs="Arial"/>
-        </w:rPr>
-      </w:pPr>
-      <w:r>
-        <w:rPr>
-          <w:rFonts w:ascii="Arial" w:eastAsia="Trebuchet MS" w:hAnsi="Arial" w:cs="Arial"/>
-        </w:rPr>
-        <w:t xml:space="preserve">Julieta: </w:t>
-      </w:r>
-      <w:r>
-        <w:rPr>
-          <w:rFonts w:ascii="Arial" w:eastAsia="Trebuchet MS" w:hAnsi="Arial" w:cs="Arial"/>
-          <w:i/>
-          <w:iCs/>
-        </w:rPr>
-        <w:t>Mínimo un peso, de un peso en adelante.</w:t>
-      </w:r>
-    </w:p>
-    <w:p>
-      <w:pPr>
-        <w:rPr>
-          <w:rFonts w:ascii="Arial" w:hAnsi="Arial" w:cs="Arial"/>
-        </w:rPr>
-      </w:pPr>
-      <w:r>
-        <w:rPr>
-          <w:rFonts w:ascii="Arial" w:eastAsia="Arial" w:hAnsi="Arial" w:cs="Arial"/>
-          <w:b/>
-        </w:rPr>
-        <w:t>13</w:t>
-      </w:r>
-      <w:r>
-        <w:rPr>
-          <w:rFonts w:ascii="Arial" w:eastAsia="Arial" w:hAnsi="Arial" w:cs="Arial"/>
-        </w:rPr>
-        <w:t>. ¿Realizan envíos a domicilio de los productos subastados?</w:t>
-      </w:r>
-    </w:p>
-    <w:p>
-      <w:pPr>
-        <w:rPr>
-          <w:rFonts w:ascii="Arial" w:hAnsi="Arial" w:cs="Arial"/>
-        </w:rPr>
-      </w:pPr>
-      <w:r>
-        <w:rPr>
-          <w:rFonts w:ascii="Arial" w:eastAsia="Arial" w:hAnsi="Arial" w:cs="Arial"/>
-        </w:rPr>
-        <w:t xml:space="preserve">Julieta: </w:t>
-      </w:r>
-      <w:r>
-        <w:rPr>
-          <w:rFonts w:ascii="Arial" w:eastAsia="Arial" w:hAnsi="Arial" w:cs="Arial"/>
-          <w:i/>
-          <w:iCs/>
-        </w:rPr>
-        <w:t>No.</w:t>
-      </w:r>
-    </w:p>
-    <w:p>
-      <w:pPr>
-        <w:rPr>
-          <w:rFonts w:ascii="Arial" w:hAnsi="Arial" w:cs="Arial"/>
-        </w:rPr>
-      </w:pPr>
-      <w:r>
-        <w:rPr>
-          <w:rFonts w:ascii="Arial" w:eastAsia="Trebuchet MS" w:hAnsi="Arial" w:cs="Arial"/>
-          <w:b/>
-        </w:rPr>
-        <w:t>14</w:t>
-      </w:r>
-      <w:r>
-        <w:rPr>
-          <w:rFonts w:ascii="Arial" w:eastAsia="Trebuchet MS" w:hAnsi="Arial" w:cs="Arial"/>
-        </w:rPr>
-        <w:t>.</w:t>
-      </w:r>
-      <w:r>
-        <w:rPr>
-          <w:rFonts w:ascii="Arial" w:eastAsia="Trebuchet MS" w:hAnsi="Arial" w:cs="Arial"/>
-        </w:rPr>
-        <w:t xml:space="preserve"> </w:t>
-      </w:r>
-      <w:r>
-        <w:rPr>
-          <w:rFonts w:ascii="Arial" w:eastAsia="Trebuchet MS" w:hAnsi="Arial" w:cs="Arial"/>
-        </w:rPr>
-        <w:t>¿La razón por la cual necesita el producto se establece antes de que empiece la subasta?</w:t>
-      </w:r>
-    </w:p>
-    <w:p>
-      <w:pPr>
-        <w:rPr>
-          <w:rFonts w:ascii="Arial" w:hAnsi="Arial" w:cs="Arial"/>
-        </w:rPr>
-      </w:pPr>
-      <w:r>
-        <w:rPr>
-          <w:rFonts w:ascii="Arial" w:eastAsia="Trebuchet MS" w:hAnsi="Arial" w:cs="Arial"/>
-        </w:rPr>
-        <w:t xml:space="preserve">Emanuel: </w:t>
-      </w:r>
-      <w:r>
-        <w:rPr>
-          <w:rFonts w:ascii="Arial" w:eastAsia="Trebuchet MS" w:hAnsi="Arial" w:cs="Arial"/>
-          <w:i/>
-          <w:iCs/>
-        </w:rPr>
-        <w:t>Se publica una subasta y va a tener una duración, que puede ir de 15 a 30 días. Dentro de esos días, el ofertante puede poner el motivo, una vez que cierra, ya no puede poner más el motivo. El ofertante ganador se elige a partir de ese motivo. Para el subastador, el motivo que considere más importante va a ser determinante para elegir a quien le vende el producto. El dinero no es la condición para elegir quien gana. Pero es obligatorio ofertar un dinero.</w:t>
-      </w:r>
-    </w:p>
-    <w:p>
-      <w:pPr>
-        <w:rPr>
-          <w:rFonts w:ascii="Arial" w:hAnsi="Arial" w:cs="Arial"/>
-        </w:rPr>
-      </w:pPr>
-      <w:r>
-        <w:rPr>
-          <w:rFonts w:ascii="Arial" w:eastAsia="Trebuchet MS" w:hAnsi="Arial" w:cs="Arial"/>
-        </w:rPr>
-        <w:t>Julieta:</w:t>
-      </w:r>
-      <w:r>
-        <w:rPr>
-          <w:rFonts w:ascii="Arial" w:eastAsia="Trebuchet MS" w:hAnsi="Arial" w:cs="Arial"/>
-          <w:i/>
-          <w:iCs/>
-        </w:rPr>
-        <w:t xml:space="preserve"> El vendedor no ve el precio, sólo ve la necesidad. Entonces el subastador al momento de elegir el ganador va a mirar las necesidades.</w:t>
-      </w:r>
-    </w:p>
-    <w:p>
-      <w:pPr>
-        <w:rPr>
-          <w:rFonts w:ascii="Arial" w:hAnsi="Arial" w:cs="Arial"/>
-        </w:rPr>
-      </w:pPr>
-      <w:r>
-        <w:rPr>
-          <w:rFonts w:ascii="Arial" w:eastAsia="Trebuchet MS" w:hAnsi="Arial" w:cs="Arial"/>
-          <w:b/>
-        </w:rPr>
-        <w:t>15</w:t>
-      </w:r>
-      <w:r>
-        <w:rPr>
-          <w:rFonts w:ascii="Arial" w:eastAsia="Trebuchet MS" w:hAnsi="Arial" w:cs="Arial"/>
-        </w:rPr>
-        <w:t>.</w:t>
-      </w:r>
-      <w:r>
-        <w:rPr>
-          <w:rFonts w:ascii="Arial" w:eastAsia="Trebuchet MS" w:hAnsi="Arial" w:cs="Arial"/>
-        </w:rPr>
-        <w:t xml:space="preserve"> </w:t>
-      </w:r>
-      <w:r>
-        <w:rPr>
-          <w:rFonts w:ascii="Arial" w:eastAsia="Trebuchet MS" w:hAnsi="Arial" w:cs="Arial"/>
-        </w:rPr>
-        <w:t>¿</w:t>
-      </w:r>
-      <w:r>
-        <w:rPr>
-          <w:rFonts w:ascii="Arial" w:eastAsia="Trebuchet MS" w:hAnsi="Arial" w:cs="Arial"/>
-        </w:rPr>
-        <w:t>Qué</w:t>
-      </w:r>
-      <w:r>
-        <w:rPr>
-          <w:rFonts w:ascii="Arial" w:eastAsia="Trebuchet MS" w:hAnsi="Arial" w:cs="Arial"/>
-        </w:rPr>
-        <w:t xml:space="preserve"> pasa si no hay ningún postor para la subasta del producto?</w:t>
-      </w:r>
-    </w:p>
-    <w:p>
-      <w:pPr>
-        <w:rPr>
-          <w:rFonts w:ascii="Arial" w:hAnsi="Arial" w:cs="Arial"/>
-        </w:rPr>
-      </w:pPr>
-      <w:r>
-        <w:rPr>
-          <w:rFonts w:ascii="Arial" w:eastAsia="Trebuchet MS" w:hAnsi="Arial" w:cs="Arial"/>
-        </w:rPr>
-        <w:t xml:space="preserve">Emanuel: </w:t>
-      </w:r>
-      <w:r>
-        <w:rPr>
-          <w:rFonts w:ascii="Arial" w:eastAsia="Trebuchet MS" w:hAnsi="Arial" w:cs="Arial"/>
-          <w:i/>
-          <w:iCs/>
-        </w:rPr>
-        <w:t>Se cerrará y quedará en la nada.</w:t>
-      </w:r>
-    </w:p>
-    <w:p>
-      <w:pPr>
-        <w:rPr>
-          <w:rFonts w:ascii="Arial" w:hAnsi="Arial" w:cs="Arial"/>
-        </w:rPr>
-      </w:pPr>
-      <w:r>
-        <w:rPr>
-          <w:rFonts w:ascii="Arial" w:eastAsia="Trebuchet MS" w:hAnsi="Arial" w:cs="Arial"/>
-          <w:b/>
-        </w:rPr>
-        <w:t>16</w:t>
-      </w:r>
-      <w:r>
-        <w:rPr>
-          <w:rFonts w:ascii="Arial" w:eastAsia="Trebuchet MS" w:hAnsi="Arial" w:cs="Arial"/>
-        </w:rPr>
-        <w:t>.</w:t>
-      </w:r>
-      <w:r>
-        <w:rPr>
-          <w:rFonts w:ascii="Arial" w:eastAsia="Trebuchet MS" w:hAnsi="Arial" w:cs="Arial"/>
-        </w:rPr>
-        <w:t xml:space="preserve"> </w:t>
-      </w:r>
-      <w:r>
-        <w:rPr>
-          <w:rFonts w:ascii="Arial" w:eastAsia="Trebuchet MS" w:hAnsi="Arial" w:cs="Arial"/>
-        </w:rPr>
-        <w:t>¿Puede el cliente devolver el producto adquirido mediante la subasta?</w:t>
-      </w:r>
-    </w:p>
-    <w:p>
-      <w:pPr>
-        <w:rPr>
-          <w:rFonts w:ascii="Arial" w:hAnsi="Arial" w:cs="Arial"/>
-        </w:rPr>
-      </w:pPr>
-      <w:r>
-        <w:rPr>
-          <w:rFonts w:ascii="Arial" w:eastAsia="Trebuchet MS" w:hAnsi="Arial" w:cs="Arial"/>
-        </w:rPr>
-        <w:lastRenderedPageBreak/>
-        <w:t xml:space="preserve">Emanuel: </w:t>
-      </w:r>
-      <w:r>
-        <w:rPr>
-          <w:rFonts w:ascii="Arial" w:eastAsia="Trebuchet MS" w:hAnsi="Arial" w:cs="Arial"/>
-          <w:i/>
-          <w:iCs/>
-        </w:rPr>
-        <w:t>No.</w:t>
-      </w:r>
-    </w:p>
-    <w:p>
-      <w:pPr>
-        <w:rPr>
-          <w:rFonts w:ascii="Arial" w:hAnsi="Arial" w:cs="Arial"/>
-        </w:rPr>
-      </w:pPr>
-      <w:r>
-        <w:rPr>
-          <w:rFonts w:ascii="Arial" w:eastAsia="Trebuchet MS" w:hAnsi="Arial" w:cs="Arial"/>
-          <w:b/>
-        </w:rPr>
-        <w:t>17</w:t>
-      </w:r>
-      <w:r>
-        <w:rPr>
-          <w:rFonts w:ascii="Arial" w:eastAsia="Trebuchet MS" w:hAnsi="Arial" w:cs="Arial"/>
-        </w:rPr>
-        <w:t>.</w:t>
-      </w:r>
-      <w:r>
-        <w:rPr>
-          <w:rFonts w:ascii="Arial" w:eastAsia="Trebuchet MS" w:hAnsi="Arial" w:cs="Arial"/>
-        </w:rPr>
-        <w:t xml:space="preserve"> </w:t>
-      </w:r>
-      <w:r>
-        <w:rPr>
-          <w:rFonts w:ascii="Arial" w:eastAsia="Trebuchet MS" w:hAnsi="Arial" w:cs="Arial"/>
-        </w:rPr>
-        <w:t>¿Puede ser una persona cliente/postor y subastador a la vez?</w:t>
-      </w:r>
-    </w:p>
-    <w:p>
-      <w:pPr>
-        <w:rPr>
-          <w:rFonts w:ascii="Arial" w:hAnsi="Arial" w:cs="Arial"/>
-        </w:rPr>
-      </w:pPr>
-      <w:r>
-        <w:rPr>
-          <w:rFonts w:ascii="Arial" w:eastAsia="Trebuchet MS" w:hAnsi="Arial" w:cs="Arial"/>
-        </w:rPr>
-        <w:t>Julieta:</w:t>
-      </w:r>
-      <w:r>
-        <w:rPr>
-          <w:rFonts w:ascii="Arial" w:eastAsia="Trebuchet MS" w:hAnsi="Arial" w:cs="Arial"/>
-          <w:i/>
-          <w:iCs/>
-        </w:rPr>
-        <w:t xml:space="preserve"> Si.</w:t>
-      </w:r>
-    </w:p>
-    <w:p>
-      <w:pPr>
-        <w:rPr>
-          <w:rFonts w:ascii="Arial" w:hAnsi="Arial" w:cs="Arial"/>
-        </w:rPr>
-      </w:pPr>
-      <w:r>
-        <w:rPr>
-          <w:rFonts w:ascii="Arial" w:eastAsia="Trebuchet MS" w:hAnsi="Arial" w:cs="Arial"/>
-          <w:b/>
-        </w:rPr>
         <w:t>18</w:t>
       </w:r>
       <w:r>
@@ -2574,7 +2582,39 @@
         <w:rPr>
           <w:rFonts w:ascii="Arial" w:eastAsia="ArialMT" w:hAnsi="Arial" w:cs="Arial"/>
         </w:rPr>
-        <w:t xml:space="preserve"> Existe una planilla Excel con la información de los clientes y con los productos </w:t>
+        <w:t xml:space="preserve"> Existe una planilla Excel</w:t>
+      </w:r>
+      <w:r>
+        <w:rPr>
+          <w:rFonts w:ascii="Arial" w:eastAsia="ArialMT" w:hAnsi="Arial" w:cs="Arial"/>
+        </w:rPr>
+        <w:t xml:space="preserve">, proporcionada por los dueños de </w:t>
+      </w:r>
+      <w:proofErr w:type="spellStart"/>
+      <w:r>
+        <w:rPr>
+          <w:rFonts w:ascii="Arial" w:eastAsia="ArialMT" w:hAnsi="Arial" w:cs="Arial"/>
+        </w:rPr>
+        <w:t>Bestnid</w:t>
+      </w:r>
+      <w:proofErr w:type="spellEnd"/>
+      <w:r>
+        <w:rPr>
+          <w:rFonts w:ascii="Arial" w:eastAsia="ArialMT" w:hAnsi="Arial" w:cs="Arial"/>
+        </w:rPr>
+        <w:t>,</w:t>
+      </w:r>
+      <w:r>
+        <w:rPr>
+          <w:rFonts w:ascii="Arial" w:eastAsia="ArialMT" w:hAnsi="Arial" w:cs="Arial"/>
+        </w:rPr>
+        <w:t xml:space="preserve"> con la información de l</w:t>
+      </w:r>
+      <w:r>
+        <w:rPr>
+          <w:rFonts w:ascii="Arial" w:eastAsia="ArialMT" w:hAnsi="Arial" w:cs="Arial"/>
+        </w:rPr>
+        <w:t>os clientes y con los productos.</w:t>
       </w:r>
     </w:p>
     <w:p>
@@ -2677,35 +2717,56 @@
     <w:p>
       <w:pPr>
         <w:rPr>
+          <w:rFonts w:ascii="Arial" w:hAnsi="Arial" w:cs="Arial"/>
+        </w:rPr>
+      </w:pPr>
+      <w:r>
+        <w:rPr>
+          <w:rFonts w:ascii="Arial" w:eastAsia="Arial" w:hAnsi="Arial" w:cs="Arial"/>
+          <w:b/>
+          <w:bCs/>
+        </w:rPr>
+        <w:t>Documentos que debe entregar el entrevistado</w:t>
+      </w:r>
+      <w:r>
+        <w:rPr>
+          <w:rFonts w:ascii="Arial" w:eastAsia="ArialMT" w:hAnsi="Arial" w:cs="Arial"/>
+        </w:rPr>
+        <w:t xml:space="preserve">: </w:t>
+      </w:r>
+      <w:r>
+        <w:rPr>
+          <w:rFonts w:ascii="Arial" w:hAnsi="Arial" w:cs="Arial"/>
+        </w:rPr>
+        <w:t xml:space="preserve">el cliente se comprometió a entregarnos </w:t>
+      </w:r>
+      <w:r>
+        <w:rPr>
+          <w:rFonts w:ascii="Arial" w:hAnsi="Arial" w:cs="Arial"/>
+        </w:rPr>
+        <w:t xml:space="preserve"> en esta entrevista </w:t>
+      </w:r>
+      <w:r>
+        <w:rPr>
+          <w:rFonts w:ascii="Arial" w:hAnsi="Arial" w:cs="Arial"/>
+        </w:rPr>
+        <w:t xml:space="preserve">la planilla de Excel y el logo de </w:t>
+      </w:r>
+      <w:proofErr w:type="spellStart"/>
+      <w:r>
+        <w:rPr>
+          <w:rFonts w:ascii="Arial" w:hAnsi="Arial" w:cs="Arial"/>
+        </w:rPr>
+        <w:t>Bestnid</w:t>
+      </w:r>
+      <w:proofErr w:type="spellEnd"/>
+    </w:p>
+    <w:p>
+      <w:pPr>
+        <w:rPr>
           <w:rFonts w:ascii="Arial" w:eastAsiaTheme="minorEastAsia" w:hAnsi="Arial" w:cs="Arial"/>
         </w:rPr>
       </w:pPr>
-      <w:r>
-        <w:rPr>
-          <w:rFonts w:ascii="Arial" w:eastAsia="Arial" w:hAnsi="Arial" w:cs="Arial"/>
-          <w:b/>
-          <w:bCs/>
-        </w:rPr>
-        <w:t>Documentos que debe entregar el entrevistado</w:t>
-      </w:r>
-      <w:r>
-        <w:rPr>
-          <w:rFonts w:ascii="Arial" w:eastAsia="ArialMT" w:hAnsi="Arial" w:cs="Arial"/>
-        </w:rPr>
-        <w:t>: Ninguno.</w:t>
-      </w:r>
-      <w:r>
-        <w:rPr>
-          <w:rFonts w:ascii="Arial" w:hAnsi="Arial" w:cs="Arial"/>
-        </w:rPr>
-        <w:br/>
-      </w:r>
-      <w:r>
-        <w:rPr>
-          <w:rFonts w:ascii="Arial" w:eastAsia="ArialMT" w:hAnsi="Arial" w:cs="Arial"/>
-        </w:rPr>
-        <w:t xml:space="preserve"> </w:t>
-      </w:r>
       <w:r>
         <w:rPr>
           <w:rFonts w:ascii="Arial" w:eastAsia="Arial" w:hAnsi="Arial" w:cs="Arial"/>

</xml_diff>